<commit_message>
added some Software Engineering
</commit_message>
<xml_diff>
--- a/Report.docx
+++ b/Report.docx
@@ -2,7 +2,2407 @@
 <file path=word/document.xml><?xml version="1.0" encoding="utf-8"?>
 <w:document xmlns:wpc="http://schemas.microsoft.com/office/word/2010/wordprocessingCanvas" xmlns:cx="http://schemas.microsoft.com/office/drawing/2014/chartex" xmlns:cx1="http://schemas.microsoft.com/office/drawing/2015/9/8/chartex" xmlns:cx2="http://schemas.microsoft.com/office/drawing/2015/10/21/chartex" xmlns:cx3="http://schemas.microsoft.com/office/drawing/2016/5/9/chartex" xmlns:cx4="http://schemas.microsoft.com/office/drawing/2016/5/10/chartex" xmlns:cx5="http://schemas.microsoft.com/office/drawing/2016/5/11/chartex" xmlns:cx6="http://schemas.microsoft.com/office/drawing/2016/5/12/chartex" xmlns:cx7="http://schemas.microsoft.com/office/drawing/2016/5/13/chartex" xmlns:cx8="http://schemas.microsoft.com/office/drawing/2016/5/14/chartex" xmlns:mc="http://schemas.openxmlformats.org/markup-compatibility/2006" xmlns:aink="http://schemas.microsoft.com/office/drawing/2016/ink" xmlns:am3d="http://schemas.microsoft.com/office/drawing/2017/model3d" xmlns:o="urn:schemas-microsoft-com:office:office" xmlns:oel="http://schemas.microsoft.com/office/2019/extlst" xmlns:r="http://schemas.openxmlformats.org/officeDocument/2006/relationships" xmlns:m="http://schemas.openxmlformats.org/officeDocument/2006/math" xmlns:v="urn:schemas-microsoft-com:vml" xmlns:wp14="http://schemas.microsoft.com/office/word/2010/wordprocessingDrawing" xmlns:wp="http://schemas.openxmlformats.org/drawingml/2006/wordprocessingDrawing" xmlns:w10="urn:schemas-microsoft-com:office:word" xmlns:w="http://schemas.openxmlformats.org/wordprocessingml/2006/main" xmlns:w14="http://schemas.microsoft.com/office/word/2010/wordml" xmlns:w15="http://schemas.microsoft.com/office/word/2012/wordml" xmlns:w16cex="http://schemas.microsoft.com/office/word/2018/wordml/cex" xmlns:w16cid="http://schemas.microsoft.com/office/word/2016/wordml/cid" xmlns:w16="http://schemas.microsoft.com/office/word/2018/wordml" xmlns:w16du="http://schemas.microsoft.com/office/word/2023/wordml/word16du" xmlns:w16sdtdh="http://schemas.microsoft.com/office/word/2020/wordml/sdtdatahash" xmlns:w16se="http://schemas.microsoft.com/office/word/2015/wordml/symex" xmlns:wpg="http://schemas.microsoft.com/office/word/2010/wordprocessingGroup" xmlns:wpi="http://schemas.microsoft.com/office/word/2010/wordprocessingInk" xmlns:wne="http://schemas.microsoft.com/office/word/2006/wordml" xmlns:wps="http://schemas.microsoft.com/office/word/2010/wordprocessingShape" mc:Ignorable="w14 w15 w16se w16cid w16 w16cex w16sdtdh w16du wp14">
   <w:body>
-    <w:p/>
+    <w:p>
+      <w:pPr>
+        <w:rPr>
+          <w:lang w:val="en-US"/>
+        </w:rPr>
+      </w:pPr>
+      <w:r>
+        <w:rPr>
+          <w:lang w:val="en-US"/>
+        </w:rPr>
+        <w:t>Index</w:t>
+      </w:r>
+    </w:p>
+    <w:sdt>
+      <w:sdtPr>
+        <w:id w:val="-492181317"/>
+        <w:docPartObj>
+          <w:docPartGallery w:val="Table of Contents"/>
+          <w:docPartUnique/>
+        </w:docPartObj>
+      </w:sdtPr>
+      <w:sdtEndPr>
+        <w:rPr>
+          <w:rFonts w:asciiTheme="minorHAnsi" w:eastAsiaTheme="minorHAnsi" w:hAnsiTheme="minorHAnsi" w:cstheme="minorBidi"/>
+          <w:b/>
+          <w:bCs/>
+          <w:color w:val="auto"/>
+          <w:kern w:val="2"/>
+          <w:sz w:val="22"/>
+          <w:szCs w:val="22"/>
+          <w:lang w:val="en-GB" w:eastAsia="en-US"/>
+          <w14:ligatures w14:val="standardContextual"/>
+        </w:rPr>
+      </w:sdtEndPr>
+      <w:sdtContent>
+        <w:p>
+          <w:pPr>
+            <w:pStyle w:val="TtuloTDC"/>
+          </w:pPr>
+          <w:r>
+            <w:t>Contenido</w:t>
+          </w:r>
+        </w:p>
+        <w:p>
+          <w:pPr>
+            <w:pStyle w:val="TDC2"/>
+            <w:tabs>
+              <w:tab w:val="right" w:leader="dot" w:pos="8494"/>
+            </w:tabs>
+            <w:rPr>
+              <w:rFonts w:eastAsiaTheme="minorEastAsia"/>
+              <w:noProof/>
+              <w:sz w:val="24"/>
+              <w:szCs w:val="24"/>
+              <w:lang w:val="es-ES" w:eastAsia="es-ES"/>
+            </w:rPr>
+          </w:pPr>
+          <w:r>
+            <w:fldChar w:fldCharType="begin"/>
+          </w:r>
+          <w:r>
+            <w:instrText xml:space="preserve"> TOC \o "1-3" \h \z \u </w:instrText>
+          </w:r>
+          <w:r>
+            <w:fldChar w:fldCharType="separate"/>
+          </w:r>
+          <w:hyperlink w:anchor="_Toc178503116" w:history="1">
+            <w:r>
+              <w:rPr>
+                <w:rStyle w:val="Hipervnculo"/>
+                <w:noProof/>
+                <w:lang w:val="en-US"/>
+              </w:rPr>
+              <w:t>Understanding Data Input</w:t>
+            </w:r>
+            <w:r>
+              <w:rPr>
+                <w:noProof/>
+                <w:webHidden/>
+              </w:rPr>
+              <w:tab/>
+            </w:r>
+            <w:r>
+              <w:rPr>
+                <w:noProof/>
+                <w:webHidden/>
+              </w:rPr>
+              <w:fldChar w:fldCharType="begin"/>
+            </w:r>
+            <w:r>
+              <w:rPr>
+                <w:noProof/>
+                <w:webHidden/>
+              </w:rPr>
+              <w:instrText xml:space="preserve"> PAGEREF _Toc178503116 \h </w:instrText>
+            </w:r>
+            <w:r>
+              <w:rPr>
+                <w:noProof/>
+                <w:webHidden/>
+              </w:rPr>
+            </w:r>
+            <w:r>
+              <w:rPr>
+                <w:noProof/>
+                <w:webHidden/>
+              </w:rPr>
+              <w:fldChar w:fldCharType="separate"/>
+            </w:r>
+            <w:r>
+              <w:rPr>
+                <w:noProof/>
+                <w:webHidden/>
+              </w:rPr>
+              <w:t>1</w:t>
+            </w:r>
+            <w:r>
+              <w:rPr>
+                <w:noProof/>
+                <w:webHidden/>
+              </w:rPr>
+              <w:fldChar w:fldCharType="end"/>
+            </w:r>
+          </w:hyperlink>
+        </w:p>
+        <w:p>
+          <w:pPr>
+            <w:pStyle w:val="TDC2"/>
+            <w:tabs>
+              <w:tab w:val="right" w:leader="dot" w:pos="8494"/>
+            </w:tabs>
+            <w:rPr>
+              <w:rFonts w:eastAsiaTheme="minorEastAsia"/>
+              <w:noProof/>
+              <w:sz w:val="24"/>
+              <w:szCs w:val="24"/>
+              <w:lang w:val="es-ES" w:eastAsia="es-ES"/>
+            </w:rPr>
+          </w:pPr>
+          <w:hyperlink w:anchor="_Toc178503117" w:history="1">
+            <w:r>
+              <w:rPr>
+                <w:rStyle w:val="Hipervnculo"/>
+                <w:noProof/>
+                <w:lang w:val="en-US"/>
+              </w:rPr>
+              <w:t>Establishing Data Structure</w:t>
+            </w:r>
+            <w:r>
+              <w:rPr>
+                <w:noProof/>
+                <w:webHidden/>
+              </w:rPr>
+              <w:tab/>
+            </w:r>
+            <w:r>
+              <w:rPr>
+                <w:noProof/>
+                <w:webHidden/>
+              </w:rPr>
+              <w:fldChar w:fldCharType="begin"/>
+            </w:r>
+            <w:r>
+              <w:rPr>
+                <w:noProof/>
+                <w:webHidden/>
+              </w:rPr>
+              <w:instrText xml:space="preserve"> PAGEREF _Toc178503117 \h </w:instrText>
+            </w:r>
+            <w:r>
+              <w:rPr>
+                <w:noProof/>
+                <w:webHidden/>
+              </w:rPr>
+            </w:r>
+            <w:r>
+              <w:rPr>
+                <w:noProof/>
+                <w:webHidden/>
+              </w:rPr>
+              <w:fldChar w:fldCharType="separate"/>
+            </w:r>
+            <w:r>
+              <w:rPr>
+                <w:noProof/>
+                <w:webHidden/>
+              </w:rPr>
+              <w:t>1</w:t>
+            </w:r>
+            <w:r>
+              <w:rPr>
+                <w:noProof/>
+                <w:webHidden/>
+              </w:rPr>
+              <w:fldChar w:fldCharType="end"/>
+            </w:r>
+          </w:hyperlink>
+        </w:p>
+        <w:p>
+          <w:pPr>
+            <w:pStyle w:val="TDC3"/>
+            <w:tabs>
+              <w:tab w:val="right" w:leader="dot" w:pos="8494"/>
+            </w:tabs>
+            <w:rPr>
+              <w:rFonts w:eastAsiaTheme="minorEastAsia"/>
+              <w:noProof/>
+              <w:sz w:val="24"/>
+              <w:szCs w:val="24"/>
+              <w:lang w:val="es-ES" w:eastAsia="es-ES"/>
+            </w:rPr>
+          </w:pPr>
+          <w:hyperlink w:anchor="_Toc178503118" w:history="1">
+            <w:r>
+              <w:rPr>
+                <w:rStyle w:val="Hipervnculo"/>
+                <w:noProof/>
+                <w:lang w:val="en-US"/>
+              </w:rPr>
+              <w:t>Functions</w:t>
+            </w:r>
+            <w:r>
+              <w:rPr>
+                <w:noProof/>
+                <w:webHidden/>
+              </w:rPr>
+              <w:tab/>
+            </w:r>
+            <w:r>
+              <w:rPr>
+                <w:noProof/>
+                <w:webHidden/>
+              </w:rPr>
+              <w:fldChar w:fldCharType="begin"/>
+            </w:r>
+            <w:r>
+              <w:rPr>
+                <w:noProof/>
+                <w:webHidden/>
+              </w:rPr>
+              <w:instrText xml:space="preserve"> PAGEREF _Toc178503118 \h </w:instrText>
+            </w:r>
+            <w:r>
+              <w:rPr>
+                <w:noProof/>
+                <w:webHidden/>
+              </w:rPr>
+            </w:r>
+            <w:r>
+              <w:rPr>
+                <w:noProof/>
+                <w:webHidden/>
+              </w:rPr>
+              <w:fldChar w:fldCharType="separate"/>
+            </w:r>
+            <w:r>
+              <w:rPr>
+                <w:noProof/>
+                <w:webHidden/>
+              </w:rPr>
+              <w:t>1</w:t>
+            </w:r>
+            <w:r>
+              <w:rPr>
+                <w:noProof/>
+                <w:webHidden/>
+              </w:rPr>
+              <w:fldChar w:fldCharType="end"/>
+            </w:r>
+          </w:hyperlink>
+        </w:p>
+        <w:p>
+          <w:pPr>
+            <w:pStyle w:val="TDC3"/>
+            <w:tabs>
+              <w:tab w:val="right" w:leader="dot" w:pos="8494"/>
+            </w:tabs>
+            <w:rPr>
+              <w:rFonts w:eastAsiaTheme="minorEastAsia"/>
+              <w:noProof/>
+              <w:sz w:val="24"/>
+              <w:szCs w:val="24"/>
+              <w:lang w:val="es-ES" w:eastAsia="es-ES"/>
+            </w:rPr>
+          </w:pPr>
+          <w:hyperlink w:anchor="_Toc178503119" w:history="1">
+            <w:r>
+              <w:rPr>
+                <w:rStyle w:val="Hipervnculo"/>
+                <w:noProof/>
+                <w:lang w:val="en-US"/>
+              </w:rPr>
+              <w:t>Classes</w:t>
+            </w:r>
+            <w:r>
+              <w:rPr>
+                <w:noProof/>
+                <w:webHidden/>
+              </w:rPr>
+              <w:tab/>
+            </w:r>
+            <w:r>
+              <w:rPr>
+                <w:noProof/>
+                <w:webHidden/>
+              </w:rPr>
+              <w:fldChar w:fldCharType="begin"/>
+            </w:r>
+            <w:r>
+              <w:rPr>
+                <w:noProof/>
+                <w:webHidden/>
+              </w:rPr>
+              <w:instrText xml:space="preserve"> PAGEREF _Toc178503119 \h </w:instrText>
+            </w:r>
+            <w:r>
+              <w:rPr>
+                <w:noProof/>
+                <w:webHidden/>
+              </w:rPr>
+            </w:r>
+            <w:r>
+              <w:rPr>
+                <w:noProof/>
+                <w:webHidden/>
+              </w:rPr>
+              <w:fldChar w:fldCharType="separate"/>
+            </w:r>
+            <w:r>
+              <w:rPr>
+                <w:noProof/>
+                <w:webHidden/>
+              </w:rPr>
+              <w:t>1</w:t>
+            </w:r>
+            <w:r>
+              <w:rPr>
+                <w:noProof/>
+                <w:webHidden/>
+              </w:rPr>
+              <w:fldChar w:fldCharType="end"/>
+            </w:r>
+          </w:hyperlink>
+        </w:p>
+        <w:p>
+          <w:pPr>
+            <w:pStyle w:val="TDC2"/>
+            <w:tabs>
+              <w:tab w:val="right" w:leader="dot" w:pos="8494"/>
+            </w:tabs>
+            <w:rPr>
+              <w:rFonts w:eastAsiaTheme="minorEastAsia"/>
+              <w:noProof/>
+              <w:sz w:val="24"/>
+              <w:szCs w:val="24"/>
+              <w:lang w:val="es-ES" w:eastAsia="es-ES"/>
+            </w:rPr>
+          </w:pPr>
+          <w:hyperlink w:anchor="_Toc178503120" w:history="1">
+            <w:r>
+              <w:rPr>
+                <w:rStyle w:val="Hipervnculo"/>
+                <w:noProof/>
+                <w:lang w:val="en-US"/>
+              </w:rPr>
+              <w:t>Scrum</w:t>
+            </w:r>
+            <w:r>
+              <w:rPr>
+                <w:noProof/>
+                <w:webHidden/>
+              </w:rPr>
+              <w:tab/>
+            </w:r>
+            <w:r>
+              <w:rPr>
+                <w:noProof/>
+                <w:webHidden/>
+              </w:rPr>
+              <w:fldChar w:fldCharType="begin"/>
+            </w:r>
+            <w:r>
+              <w:rPr>
+                <w:noProof/>
+                <w:webHidden/>
+              </w:rPr>
+              <w:instrText xml:space="preserve"> PAGEREF _Toc178503120 \h </w:instrText>
+            </w:r>
+            <w:r>
+              <w:rPr>
+                <w:noProof/>
+                <w:webHidden/>
+              </w:rPr>
+            </w:r>
+            <w:r>
+              <w:rPr>
+                <w:noProof/>
+                <w:webHidden/>
+              </w:rPr>
+              <w:fldChar w:fldCharType="separate"/>
+            </w:r>
+            <w:r>
+              <w:rPr>
+                <w:noProof/>
+                <w:webHidden/>
+              </w:rPr>
+              <w:t>2</w:t>
+            </w:r>
+            <w:r>
+              <w:rPr>
+                <w:noProof/>
+                <w:webHidden/>
+              </w:rPr>
+              <w:fldChar w:fldCharType="end"/>
+            </w:r>
+          </w:hyperlink>
+        </w:p>
+        <w:p>
+          <w:r>
+            <w:rPr>
+              <w:b/>
+              <w:bCs/>
+            </w:rPr>
+            <w:fldChar w:fldCharType="end"/>
+          </w:r>
+        </w:p>
+      </w:sdtContent>
+    </w:sdt>
+    <w:p>
+      <w:pPr>
+        <w:rPr>
+          <w:lang w:val="en-US"/>
+        </w:rPr>
+      </w:pPr>
+    </w:p>
+    <w:p>
+      <w:pPr>
+        <w:rPr>
+          <w:lang w:val="en-US"/>
+        </w:rPr>
+      </w:pPr>
+      <w:r>
+        <w:rPr>
+          <w:lang w:val="en-US"/>
+        </w:rPr>
+        <w:t>Assume we have the following units:</w:t>
+      </w:r>
+    </w:p>
+    <w:p>
+      <w:pPr>
+        <w:rPr>
+          <w:rFonts w:eastAsiaTheme="minorEastAsia"/>
+          <w:lang w:val="en-US"/>
+        </w:rPr>
+      </w:pPr>
+      <m:oMathPara>
+        <m:oMath>
+          <m:r>
+            <w:rPr>
+              <w:rFonts w:ascii="Cambria Math" w:hAnsi="Cambria Math"/>
+              <w:lang w:val="en-US"/>
+            </w:rPr>
+            <m:t>Cost=</m:t>
+          </m:r>
+          <m:f>
+            <m:fPr>
+              <m:ctrlPr>
+                <w:rPr>
+                  <w:rFonts w:ascii="Cambria Math" w:hAnsi="Cambria Math"/>
+                  <w:i/>
+                  <w:lang w:val="en-US"/>
+                </w:rPr>
+              </m:ctrlPr>
+            </m:fPr>
+            <m:num>
+              <m:r>
+                <w:rPr>
+                  <w:rFonts w:ascii="Cambria Math" w:hAnsi="Cambria Math"/>
+                  <w:lang w:val="en-US"/>
+                </w:rPr>
+                <m:t>distance</m:t>
+              </m:r>
+            </m:num>
+            <m:den>
+              <m:r>
+                <w:rPr>
+                  <w:rFonts w:ascii="Cambria Math" w:hAnsi="Cambria Math"/>
+                  <w:lang w:val="en-US"/>
+                </w:rPr>
+                <m:t>speed</m:t>
+              </m:r>
+            </m:den>
+          </m:f>
+          <m:r>
+            <w:rPr>
+              <w:rFonts w:ascii="Cambria Math" w:hAnsi="Cambria Math"/>
+              <w:lang w:val="en-US"/>
+            </w:rPr>
+            <m:t>=</m:t>
+          </m:r>
+          <m:f>
+            <m:fPr>
+              <m:ctrlPr>
+                <w:rPr>
+                  <w:rFonts w:ascii="Cambria Math" w:hAnsi="Cambria Math"/>
+                  <w:i/>
+                  <w:lang w:val="en-US"/>
+                </w:rPr>
+              </m:ctrlPr>
+            </m:fPr>
+            <m:num>
+              <m:r>
+                <w:rPr>
+                  <w:rFonts w:ascii="Cambria Math" w:hAnsi="Cambria Math"/>
+                  <w:lang w:val="en-US"/>
+                </w:rPr>
+                <m:t>m</m:t>
+              </m:r>
+            </m:num>
+            <m:den>
+              <m:f>
+                <m:fPr>
+                  <m:ctrlPr>
+                    <w:rPr>
+                      <w:rFonts w:ascii="Cambria Math" w:hAnsi="Cambria Math"/>
+                      <w:i/>
+                      <w:lang w:val="en-US"/>
+                    </w:rPr>
+                  </m:ctrlPr>
+                </m:fPr>
+                <m:num>
+                  <m:r>
+                    <w:rPr>
+                      <w:rFonts w:ascii="Cambria Math" w:hAnsi="Cambria Math"/>
+                      <w:lang w:val="en-US"/>
+                    </w:rPr>
+                    <m:t>m</m:t>
+                  </m:r>
+                </m:num>
+                <m:den>
+                  <m:r>
+                    <w:rPr>
+                      <w:rFonts w:ascii="Cambria Math" w:hAnsi="Cambria Math"/>
+                      <w:lang w:val="en-US"/>
+                    </w:rPr>
+                    <m:t>s</m:t>
+                  </m:r>
+                </m:den>
+              </m:f>
+            </m:den>
+          </m:f>
+          <m:r>
+            <w:rPr>
+              <w:rFonts w:ascii="Cambria Math" w:hAnsi="Cambria Math"/>
+              <w:lang w:val="en-US"/>
+            </w:rPr>
+            <m:t>=</m:t>
+          </m:r>
+          <m:f>
+            <m:fPr>
+              <m:ctrlPr>
+                <w:rPr>
+                  <w:rFonts w:ascii="Cambria Math" w:hAnsi="Cambria Math"/>
+                  <w:i/>
+                  <w:lang w:val="en-US"/>
+                </w:rPr>
+              </m:ctrlPr>
+            </m:fPr>
+            <m:num>
+              <m:r>
+                <w:rPr>
+                  <w:rFonts w:ascii="Cambria Math" w:hAnsi="Cambria Math"/>
+                  <w:lang w:val="en-US"/>
+                </w:rPr>
+                <m:t>m*s</m:t>
+              </m:r>
+            </m:num>
+            <m:den>
+              <m:r>
+                <w:rPr>
+                  <w:rFonts w:ascii="Cambria Math" w:hAnsi="Cambria Math"/>
+                  <w:lang w:val="en-US"/>
+                </w:rPr>
+                <m:t>m</m:t>
+              </m:r>
+            </m:den>
+          </m:f>
+          <m:r>
+            <w:rPr>
+              <w:rFonts w:ascii="Cambria Math" w:hAnsi="Cambria Math"/>
+              <w:lang w:val="en-US"/>
+            </w:rPr>
+            <m:t>=s=time</m:t>
+          </m:r>
+        </m:oMath>
+      </m:oMathPara>
+    </w:p>
+    <w:p>
+      <w:pPr>
+        <w:rPr>
+          <w:rFonts w:eastAsiaTheme="minorEastAsia"/>
+          <w:lang w:val="en-US"/>
+        </w:rPr>
+      </w:pPr>
+      <w:r>
+        <w:rPr>
+          <w:rFonts w:eastAsiaTheme="minorEastAsia"/>
+          <w:lang w:val="en-US"/>
+        </w:rPr>
+        <w:t xml:space="preserve">Take this into </w:t>
+      </w:r>
+      <w:proofErr w:type="gramStart"/>
+      <w:r>
+        <w:rPr>
+          <w:rFonts w:eastAsiaTheme="minorEastAsia"/>
+          <w:lang w:val="en-US"/>
+        </w:rPr>
+        <w:t>account :</w:t>
+      </w:r>
+      <w:proofErr w:type="gramEnd"/>
+    </w:p>
+    <w:p>
+      <w:pPr>
+        <w:rPr>
+          <w:rFonts w:eastAsiaTheme="minorEastAsia"/>
+          <w:lang w:val="en-US"/>
+        </w:rPr>
+      </w:pPr>
+      <w:r>
+        <w:rPr>
+          <w:rFonts w:eastAsiaTheme="minorEastAsia"/>
+          <w:lang w:val="en-US"/>
+        </w:rPr>
+        <w:t>“</w:t>
+      </w:r>
+      <w:r>
+        <w:rPr>
+          <w:rFonts w:eastAsiaTheme="minorEastAsia"/>
+          <w:lang w:val="en-US"/>
+        </w:rPr>
+        <w:t>Notes:</w:t>
+      </w:r>
+    </w:p>
+    <w:p>
+      <w:pPr>
+        <w:rPr>
+          <w:rFonts w:eastAsiaTheme="minorEastAsia"/>
+          <w:lang w:val="en-US"/>
+        </w:rPr>
+      </w:pPr>
+      <w:r>
+        <w:rPr>
+          <w:rFonts w:eastAsiaTheme="minorEastAsia"/>
+          <w:lang w:val="en-US"/>
+        </w:rPr>
+        <w:t xml:space="preserve">    The order of the actions is determined by the destination state whose identifier is the lowest, that is, if different (partial) destinations can be reached at a given point (intersection), they will be visited in increasing numerical order</w:t>
+      </w:r>
+      <w:r>
+        <w:rPr>
+          <w:rFonts w:eastAsiaTheme="minorEastAsia"/>
+          <w:lang w:val="en-US"/>
+        </w:rPr>
+        <w:t>”</w:t>
+      </w:r>
+      <w:r>
+        <w:rPr>
+          <w:rFonts w:eastAsiaTheme="minorEastAsia"/>
+          <w:lang w:val="en-US"/>
+        </w:rPr>
+        <w:t>.</w:t>
+      </w:r>
+    </w:p>
+    <w:p>
+      <w:pPr>
+        <w:pStyle w:val="Ttulo2"/>
+        <w:rPr>
+          <w:rFonts w:eastAsiaTheme="minorEastAsia"/>
+          <w:lang w:val="en-US"/>
+        </w:rPr>
+      </w:pPr>
+      <w:bookmarkStart w:id="0" w:name="_Toc178503116"/>
+      <w:r>
+        <w:rPr>
+          <w:rFonts w:eastAsiaTheme="minorEastAsia"/>
+          <w:lang w:val="en-US"/>
+        </w:rPr>
+        <w:t>Understanding Data Input</w:t>
+      </w:r>
+      <w:bookmarkEnd w:id="0"/>
+    </w:p>
+    <w:p>
+      <w:pPr>
+        <w:rPr>
+          <w:rFonts w:eastAsiaTheme="minorEastAsia"/>
+          <w:lang w:val="en-US"/>
+        </w:rPr>
+      </w:pPr>
+      <w:r>
+        <w:rPr>
+          <w:rFonts w:eastAsiaTheme="minorEastAsia"/>
+          <w:b/>
+          <w:bCs/>
+          <w:lang w:val="en-US"/>
+        </w:rPr>
+        <w:t>address</w:t>
+      </w:r>
+      <w:r>
+        <w:rPr>
+          <w:rFonts w:eastAsiaTheme="minorEastAsia"/>
+          <w:lang w:val="en-US"/>
+        </w:rPr>
+        <w:t xml:space="preserve">: zone of Albacete we are </w:t>
+      </w:r>
+      <w:proofErr w:type="gramStart"/>
+      <w:r>
+        <w:rPr>
+          <w:rFonts w:eastAsiaTheme="minorEastAsia"/>
+          <w:lang w:val="en-US"/>
+        </w:rPr>
+        <w:t>in .</w:t>
+      </w:r>
+      <w:proofErr w:type="gramEnd"/>
+    </w:p>
+    <w:p>
+      <w:pPr>
+        <w:rPr>
+          <w:rFonts w:eastAsiaTheme="minorEastAsia"/>
+          <w:lang w:val="en-US"/>
+        </w:rPr>
+      </w:pPr>
+      <w:r>
+        <w:rPr>
+          <w:rFonts w:eastAsiaTheme="minorEastAsia"/>
+          <w:b/>
+          <w:bCs/>
+          <w:lang w:val="en-US"/>
+        </w:rPr>
+        <w:t>distance</w:t>
+      </w:r>
+      <w:r>
+        <w:rPr>
+          <w:rFonts w:eastAsiaTheme="minorEastAsia"/>
+          <w:lang w:val="en-US"/>
+        </w:rPr>
+        <w:t>: idk</w:t>
+      </w:r>
+    </w:p>
+    <w:p>
+      <w:pPr>
+        <w:rPr>
+          <w:rFonts w:eastAsiaTheme="minorEastAsia"/>
+          <w:lang w:val="en-US"/>
+        </w:rPr>
+      </w:pPr>
+      <w:r>
+        <w:rPr>
+          <w:rFonts w:eastAsiaTheme="minorEastAsia"/>
+          <w:b/>
+          <w:bCs/>
+          <w:lang w:val="en-US"/>
+        </w:rPr>
+        <w:t>initial</w:t>
+      </w:r>
+      <w:r>
+        <w:rPr>
+          <w:rFonts w:eastAsiaTheme="minorEastAsia"/>
+          <w:lang w:val="en-US"/>
+        </w:rPr>
+        <w:t>: initial state</w:t>
+      </w:r>
+    </w:p>
+    <w:p>
+      <w:pPr>
+        <w:rPr>
+          <w:rFonts w:eastAsiaTheme="minorEastAsia"/>
+          <w:lang w:val="en-US"/>
+        </w:rPr>
+      </w:pPr>
+      <w:r>
+        <w:rPr>
+          <w:rFonts w:eastAsiaTheme="minorEastAsia"/>
+          <w:b/>
+          <w:bCs/>
+          <w:lang w:val="en-US"/>
+        </w:rPr>
+        <w:t>final</w:t>
+      </w:r>
+      <w:r>
+        <w:rPr>
+          <w:rFonts w:eastAsiaTheme="minorEastAsia"/>
+          <w:lang w:val="en-US"/>
+        </w:rPr>
+        <w:t>: goal state</w:t>
+      </w:r>
+    </w:p>
+    <w:p>
+      <w:pPr>
+        <w:rPr>
+          <w:rFonts w:eastAsiaTheme="minorEastAsia"/>
+          <w:lang w:val="en-US"/>
+        </w:rPr>
+      </w:pPr>
+      <w:r>
+        <w:rPr>
+          <w:rFonts w:eastAsiaTheme="minorEastAsia"/>
+          <w:b/>
+          <w:bCs/>
+          <w:lang w:val="en-US"/>
+        </w:rPr>
+        <w:t>intersections</w:t>
+      </w:r>
+      <w:r>
+        <w:rPr>
+          <w:rFonts w:eastAsiaTheme="minorEastAsia"/>
+          <w:lang w:val="en-US"/>
+        </w:rPr>
+        <w:t xml:space="preserve">: a list of dictionaries with attributes </w:t>
+      </w:r>
+      <w:r>
+        <w:rPr>
+          <w:rFonts w:eastAsiaTheme="minorEastAsia"/>
+          <w:b/>
+          <w:bCs/>
+          <w:lang w:val="en-US"/>
+        </w:rPr>
+        <w:t>identifier</w:t>
+      </w:r>
+      <w:r>
+        <w:rPr>
+          <w:rFonts w:eastAsiaTheme="minorEastAsia"/>
+          <w:lang w:val="en-US"/>
+        </w:rPr>
+        <w:t xml:space="preserve">, </w:t>
+      </w:r>
+      <w:r>
+        <w:rPr>
+          <w:rFonts w:eastAsiaTheme="minorEastAsia"/>
+          <w:b/>
+          <w:bCs/>
+          <w:lang w:val="en-US"/>
+        </w:rPr>
+        <w:t>longitude</w:t>
+      </w:r>
+      <w:r>
+        <w:rPr>
+          <w:rFonts w:eastAsiaTheme="minorEastAsia"/>
+          <w:lang w:val="en-US"/>
+        </w:rPr>
+        <w:t xml:space="preserve"> and </w:t>
+      </w:r>
+      <w:r>
+        <w:rPr>
+          <w:rFonts w:eastAsiaTheme="minorEastAsia"/>
+          <w:b/>
+          <w:bCs/>
+          <w:lang w:val="en-US"/>
+        </w:rPr>
+        <w:t>latitude</w:t>
+      </w:r>
+    </w:p>
+    <w:p>
+      <w:pPr>
+        <w:rPr>
+          <w:rFonts w:eastAsiaTheme="minorEastAsia"/>
+          <w:b/>
+          <w:bCs/>
+          <w:lang w:val="en-US"/>
+        </w:rPr>
+      </w:pPr>
+      <w:r>
+        <w:rPr>
+          <w:rFonts w:eastAsiaTheme="minorEastAsia"/>
+          <w:b/>
+          <w:bCs/>
+          <w:lang w:val="en-US"/>
+        </w:rPr>
+        <w:t>segments</w:t>
+      </w:r>
+      <w:r>
+        <w:rPr>
+          <w:rFonts w:eastAsiaTheme="minorEastAsia"/>
+          <w:lang w:val="en-US"/>
+        </w:rPr>
+        <w:t xml:space="preserve">: a list of dictionaries with attributes </w:t>
+      </w:r>
+      <w:r>
+        <w:rPr>
+          <w:rFonts w:eastAsiaTheme="minorEastAsia"/>
+          <w:b/>
+          <w:bCs/>
+          <w:lang w:val="en-US"/>
+        </w:rPr>
+        <w:t>origin</w:t>
+      </w:r>
+      <w:r>
+        <w:rPr>
+          <w:rFonts w:eastAsiaTheme="minorEastAsia"/>
+          <w:lang w:val="en-US"/>
+        </w:rPr>
+        <w:t xml:space="preserve">, </w:t>
+      </w:r>
+      <w:r>
+        <w:rPr>
+          <w:rFonts w:eastAsiaTheme="minorEastAsia"/>
+          <w:b/>
+          <w:bCs/>
+          <w:lang w:val="en-US"/>
+        </w:rPr>
+        <w:t>destination</w:t>
+      </w:r>
+      <w:r>
+        <w:rPr>
+          <w:rFonts w:eastAsiaTheme="minorEastAsia"/>
+          <w:lang w:val="en-US"/>
+        </w:rPr>
+        <w:t xml:space="preserve">, </w:t>
+      </w:r>
+      <w:r>
+        <w:rPr>
+          <w:rFonts w:eastAsiaTheme="minorEastAsia"/>
+          <w:b/>
+          <w:bCs/>
+          <w:lang w:val="en-US"/>
+        </w:rPr>
+        <w:t>distance</w:t>
+      </w:r>
+      <w:r>
+        <w:rPr>
+          <w:rFonts w:eastAsiaTheme="minorEastAsia"/>
+          <w:lang w:val="en-US"/>
+        </w:rPr>
+        <w:t xml:space="preserve"> and </w:t>
+      </w:r>
+      <w:r>
+        <w:rPr>
+          <w:rFonts w:eastAsiaTheme="minorEastAsia"/>
+          <w:b/>
+          <w:bCs/>
+          <w:lang w:val="en-US"/>
+        </w:rPr>
+        <w:t>speed</w:t>
+      </w:r>
+    </w:p>
+    <w:p>
+      <w:pPr>
+        <w:pStyle w:val="Ttulo2"/>
+        <w:rPr>
+          <w:rFonts w:eastAsiaTheme="minorEastAsia"/>
+          <w:lang w:val="en-US"/>
+        </w:rPr>
+      </w:pPr>
+      <w:bookmarkStart w:id="1" w:name="_Toc178503117"/>
+      <w:r>
+        <w:rPr>
+          <w:rFonts w:eastAsiaTheme="minorEastAsia"/>
+          <w:lang w:val="en-US"/>
+        </w:rPr>
+        <w:t>Establishing Data Structure</w:t>
+      </w:r>
+      <w:bookmarkEnd w:id="1"/>
+    </w:p>
+    <w:p>
+      <w:pPr>
+        <w:pStyle w:val="Ttulo3"/>
+        <w:rPr>
+          <w:lang w:val="en-US"/>
+        </w:rPr>
+      </w:pPr>
+      <w:bookmarkStart w:id="2" w:name="_Toc178503118"/>
+      <w:r>
+        <w:rPr>
+          <w:lang w:val="en-US"/>
+        </w:rPr>
+        <w:t>Functions</w:t>
+      </w:r>
+      <w:bookmarkEnd w:id="2"/>
+    </w:p>
+    <w:tbl>
+      <w:tblPr>
+        <w:tblStyle w:val="Tablaconcuadrcula"/>
+        <w:tblW w:w="0" w:type="auto"/>
+        <w:tblLook w:val="04A0" w:firstRow="1" w:lastRow="0" w:firstColumn="1" w:lastColumn="0" w:noHBand="0" w:noVBand="1"/>
+      </w:tblPr>
+      <w:tblGrid>
+        <w:gridCol w:w="2831"/>
+        <w:gridCol w:w="2831"/>
+        <w:gridCol w:w="2832"/>
+      </w:tblGrid>
+      <w:tr>
+        <w:tc>
+          <w:tcPr>
+            <w:tcW w:w="2831" w:type="dxa"/>
+          </w:tcPr>
+          <w:p>
+            <w:pPr>
+              <w:rPr>
+                <w:rFonts w:eastAsiaTheme="minorEastAsia"/>
+                <w:lang w:val="en-US"/>
+              </w:rPr>
+            </w:pPr>
+            <w:r>
+              <w:rPr>
+                <w:rFonts w:eastAsiaTheme="minorEastAsia"/>
+                <w:lang w:val="en-US"/>
+              </w:rPr>
+              <w:t>Function</w:t>
+            </w:r>
+          </w:p>
+        </w:tc>
+        <w:tc>
+          <w:tcPr>
+            <w:tcW w:w="2831" w:type="dxa"/>
+          </w:tcPr>
+          <w:p>
+            <w:pPr>
+              <w:rPr>
+                <w:rFonts w:eastAsiaTheme="minorEastAsia"/>
+                <w:lang w:val="en-US"/>
+              </w:rPr>
+            </w:pPr>
+            <w:r>
+              <w:rPr>
+                <w:rFonts w:eastAsiaTheme="minorEastAsia"/>
+                <w:lang w:val="en-US"/>
+              </w:rPr>
+              <w:t>Input</w:t>
+            </w:r>
+          </w:p>
+        </w:tc>
+        <w:tc>
+          <w:tcPr>
+            <w:tcW w:w="2832" w:type="dxa"/>
+          </w:tcPr>
+          <w:p>
+            <w:pPr>
+              <w:rPr>
+                <w:rFonts w:eastAsiaTheme="minorEastAsia"/>
+                <w:lang w:val="en-US"/>
+              </w:rPr>
+            </w:pPr>
+            <w:r>
+              <w:rPr>
+                <w:rFonts w:eastAsiaTheme="minorEastAsia"/>
+                <w:lang w:val="en-US"/>
+              </w:rPr>
+              <w:t>Output</w:t>
+            </w:r>
+          </w:p>
+        </w:tc>
+      </w:tr>
+      <w:tr>
+        <w:tc>
+          <w:tcPr>
+            <w:tcW w:w="2831" w:type="dxa"/>
+          </w:tcPr>
+          <w:p>
+            <w:pPr>
+              <w:rPr>
+                <w:rFonts w:eastAsiaTheme="minorEastAsia"/>
+                <w:lang w:val="en-US"/>
+              </w:rPr>
+            </w:pPr>
+            <w:r>
+              <w:rPr>
+                <w:rFonts w:eastAsiaTheme="minorEastAsia"/>
+                <w:lang w:val="en-US"/>
+              </w:rPr>
+              <w:t>search</w:t>
+            </w:r>
+          </w:p>
+        </w:tc>
+        <w:tc>
+          <w:tcPr>
+            <w:tcW w:w="2831" w:type="dxa"/>
+          </w:tcPr>
+          <w:p>
+            <w:pPr>
+              <w:rPr>
+                <w:rFonts w:eastAsiaTheme="minorEastAsia"/>
+                <w:lang w:val="en-US"/>
+              </w:rPr>
+            </w:pPr>
+            <w:r>
+              <w:rPr>
+                <w:rFonts w:eastAsiaTheme="minorEastAsia"/>
+                <w:lang w:val="en-US"/>
+              </w:rPr>
+              <w:t>(Problem, State)</w:t>
+            </w:r>
+          </w:p>
+        </w:tc>
+        <w:tc>
+          <w:tcPr>
+            <w:tcW w:w="2832" w:type="dxa"/>
+          </w:tcPr>
+          <w:p>
+            <w:pPr>
+              <w:rPr>
+                <w:rFonts w:eastAsiaTheme="minorEastAsia"/>
+                <w:lang w:val="en-US"/>
+              </w:rPr>
+            </w:pPr>
+            <w:r>
+              <w:rPr>
+                <w:rFonts w:eastAsiaTheme="minorEastAsia"/>
+                <w:lang w:val="en-US"/>
+              </w:rPr>
+              <w:t>r</w:t>
+            </w:r>
+            <w:r>
+              <w:rPr>
+                <w:rFonts w:eastAsiaTheme="minorEastAsia"/>
+                <w:lang w:val="en-US"/>
+              </w:rPr>
+              <w:t xml:space="preserve">eturn </w:t>
+            </w:r>
+            <w:proofErr w:type="spellStart"/>
+            <w:r>
+              <w:rPr>
+                <w:rFonts w:eastAsiaTheme="minorEastAsia"/>
+                <w:lang w:val="en-US"/>
+              </w:rPr>
+              <w:t>listOfActions</w:t>
+            </w:r>
+            <w:proofErr w:type="spellEnd"/>
+          </w:p>
+        </w:tc>
+      </w:tr>
+      <w:tr>
+        <w:tc>
+          <w:tcPr>
+            <w:tcW w:w="2831" w:type="dxa"/>
+          </w:tcPr>
+          <w:p>
+            <w:pPr>
+              <w:rPr>
+                <w:rFonts w:eastAsiaTheme="minorEastAsia"/>
+                <w:lang w:val="en-US"/>
+              </w:rPr>
+            </w:pPr>
+            <w:proofErr w:type="spellStart"/>
+            <w:r>
+              <w:rPr>
+                <w:rFonts w:eastAsiaTheme="minorEastAsia"/>
+                <w:lang w:val="en-US"/>
+              </w:rPr>
+              <w:t>testGoal</w:t>
+            </w:r>
+            <w:proofErr w:type="spellEnd"/>
+          </w:p>
+        </w:tc>
+        <w:tc>
+          <w:tcPr>
+            <w:tcW w:w="2831" w:type="dxa"/>
+          </w:tcPr>
+          <w:p>
+            <w:pPr>
+              <w:rPr>
+                <w:rFonts w:eastAsiaTheme="minorEastAsia"/>
+                <w:lang w:val="en-US"/>
+              </w:rPr>
+            </w:pPr>
+            <w:r>
+              <w:rPr>
+                <w:rFonts w:eastAsiaTheme="minorEastAsia"/>
+                <w:lang w:val="en-US"/>
+              </w:rPr>
+              <w:t>(State)</w:t>
+            </w:r>
+          </w:p>
+        </w:tc>
+        <w:tc>
+          <w:tcPr>
+            <w:tcW w:w="2832" w:type="dxa"/>
+          </w:tcPr>
+          <w:p>
+            <w:pPr>
+              <w:rPr>
+                <w:rFonts w:eastAsiaTheme="minorEastAsia"/>
+                <w:lang w:val="en-US"/>
+              </w:rPr>
+            </w:pPr>
+            <w:r>
+              <w:rPr>
+                <w:rFonts w:eastAsiaTheme="minorEastAsia"/>
+                <w:lang w:val="en-US"/>
+              </w:rPr>
+              <w:t xml:space="preserve">return </w:t>
+            </w:r>
+            <w:proofErr w:type="spellStart"/>
+            <w:r>
+              <w:rPr>
+                <w:rFonts w:eastAsiaTheme="minorEastAsia"/>
+                <w:lang w:val="en-US"/>
+              </w:rPr>
+              <w:t>boolean</w:t>
+            </w:r>
+            <w:proofErr w:type="spellEnd"/>
+          </w:p>
+        </w:tc>
+      </w:tr>
+      <w:tr>
+        <w:tc>
+          <w:tcPr>
+            <w:tcW w:w="2831" w:type="dxa"/>
+          </w:tcPr>
+          <w:p>
+            <w:pPr>
+              <w:rPr>
+                <w:rFonts w:eastAsiaTheme="minorEastAsia"/>
+                <w:lang w:val="en-US"/>
+              </w:rPr>
+            </w:pPr>
+            <w:proofErr w:type="spellStart"/>
+            <w:r>
+              <w:rPr>
+                <w:rFonts w:eastAsiaTheme="minorEastAsia"/>
+                <w:lang w:val="en-US"/>
+              </w:rPr>
+              <w:t>succesor</w:t>
+            </w:r>
+            <w:proofErr w:type="spellEnd"/>
+          </w:p>
+        </w:tc>
+        <w:tc>
+          <w:tcPr>
+            <w:tcW w:w="2831" w:type="dxa"/>
+          </w:tcPr>
+          <w:p>
+            <w:pPr>
+              <w:rPr>
+                <w:rFonts w:eastAsiaTheme="minorEastAsia"/>
+                <w:lang w:val="en-US"/>
+              </w:rPr>
+            </w:pPr>
+            <w:r>
+              <w:rPr>
+                <w:rFonts w:eastAsiaTheme="minorEastAsia"/>
+                <w:lang w:val="en-US"/>
+              </w:rPr>
+              <w:t>(</w:t>
+            </w:r>
+            <w:r>
+              <w:rPr>
+                <w:rFonts w:eastAsiaTheme="minorEastAsia"/>
+                <w:lang w:val="en-US"/>
+              </w:rPr>
+              <w:t>Node</w:t>
+            </w:r>
+            <w:r>
+              <w:rPr>
+                <w:rFonts w:eastAsiaTheme="minorEastAsia"/>
+                <w:lang w:val="en-US"/>
+              </w:rPr>
+              <w:t>)</w:t>
+            </w:r>
+          </w:p>
+        </w:tc>
+        <w:tc>
+          <w:tcPr>
+            <w:tcW w:w="2832" w:type="dxa"/>
+          </w:tcPr>
+          <w:p>
+            <w:pPr>
+              <w:rPr>
+                <w:rFonts w:eastAsiaTheme="minorEastAsia"/>
+                <w:lang w:val="en-US"/>
+              </w:rPr>
+            </w:pPr>
+            <w:r>
+              <w:rPr>
+                <w:rFonts w:eastAsiaTheme="minorEastAsia"/>
+                <w:lang w:val="en-US"/>
+              </w:rPr>
+              <w:t>return Node</w:t>
+            </w:r>
+          </w:p>
+        </w:tc>
+      </w:tr>
+    </w:tbl>
+    <w:p>
+      <w:pPr>
+        <w:rPr>
+          <w:rFonts w:eastAsiaTheme="minorEastAsia"/>
+          <w:lang w:val="en-US"/>
+        </w:rPr>
+      </w:pPr>
+      <w:bookmarkStart w:id="3" w:name="_Toc178503119"/>
+      <w:r>
+        <w:rPr>
+          <w:rFonts w:eastAsiaTheme="minorEastAsia"/>
+          <w:lang w:val="en-US"/>
+        </w:rPr>
+        <w:t xml:space="preserve">search: can be only one function that prompts the user for a number between 0 and 2 being </w:t>
+      </w:r>
+    </w:p>
+    <w:p>
+      <w:pPr>
+        <w:rPr>
+          <w:rFonts w:eastAsiaTheme="minorEastAsia"/>
+          <w:lang w:val="en-US"/>
+        </w:rPr>
+      </w:pPr>
+      <w:r>
+        <w:rPr>
+          <w:rFonts w:eastAsiaTheme="minorEastAsia"/>
+          <w:lang w:val="en-US"/>
+        </w:rPr>
+        <w:t>0: depth-first</w:t>
+      </w:r>
+    </w:p>
+    <w:p>
+      <w:pPr>
+        <w:rPr>
+          <w:rFonts w:eastAsiaTheme="minorEastAsia"/>
+          <w:lang w:val="en-US"/>
+        </w:rPr>
+      </w:pPr>
+      <w:r>
+        <w:rPr>
+          <w:rFonts w:eastAsiaTheme="minorEastAsia"/>
+          <w:lang w:val="en-US"/>
+        </w:rPr>
+        <w:t>1: breadth-first</w:t>
+      </w:r>
+    </w:p>
+    <w:p>
+      <w:pPr>
+        <w:rPr>
+          <w:rFonts w:eastAsiaTheme="minorEastAsia"/>
+          <w:lang w:val="en-US"/>
+        </w:rPr>
+      </w:pPr>
+      <w:r>
+        <w:rPr>
+          <w:rFonts w:eastAsiaTheme="minorEastAsia"/>
+          <w:lang w:val="en-US"/>
+        </w:rPr>
+        <w:lastRenderedPageBreak/>
+        <w:t xml:space="preserve">2: random </w:t>
+      </w:r>
+    </w:p>
+    <w:p>
+      <w:pPr>
+        <w:rPr>
+          <w:rFonts w:eastAsiaTheme="minorEastAsia"/>
+          <w:lang w:val="en-US"/>
+        </w:rPr>
+      </w:pPr>
+      <w:r>
+        <w:rPr>
+          <w:rFonts w:eastAsiaTheme="minorEastAsia"/>
+          <w:lang w:val="en-US"/>
+        </w:rPr>
+        <w:t>I don’t really see the idea of search being an abstract class.</w:t>
+      </w:r>
+    </w:p>
+    <w:p>
+      <w:pPr>
+        <w:rPr>
+          <w:rFonts w:eastAsiaTheme="minorEastAsia"/>
+          <w:lang w:val="en-US"/>
+        </w:rPr>
+      </w:pPr>
+      <w:r>
+        <w:rPr>
+          <w:rFonts w:eastAsiaTheme="minorEastAsia"/>
+          <w:lang w:val="en-US"/>
+        </w:rPr>
+        <w:t>Procedures</w:t>
+      </w:r>
+    </w:p>
+    <w:tbl>
+      <w:tblPr>
+        <w:tblStyle w:val="Tablaconcuadrcula"/>
+        <w:tblW w:w="0" w:type="auto"/>
+        <w:tblLook w:val="04A0" w:firstRow="1" w:lastRow="0" w:firstColumn="1" w:lastColumn="0" w:noHBand="0" w:noVBand="1"/>
+      </w:tblPr>
+      <w:tblGrid>
+        <w:gridCol w:w="4247"/>
+        <w:gridCol w:w="4247"/>
+      </w:tblGrid>
+      <w:tr>
+        <w:tc>
+          <w:tcPr>
+            <w:tcW w:w="4247" w:type="dxa"/>
+          </w:tcPr>
+          <w:p>
+            <w:pPr>
+              <w:rPr>
+                <w:rFonts w:eastAsiaTheme="minorEastAsia"/>
+                <w:lang w:val="en-US"/>
+              </w:rPr>
+            </w:pPr>
+            <w:r>
+              <w:rPr>
+                <w:rFonts w:eastAsiaTheme="minorEastAsia"/>
+                <w:lang w:val="en-US"/>
+              </w:rPr>
+              <w:t>Procedures</w:t>
+            </w:r>
+          </w:p>
+        </w:tc>
+        <w:tc>
+          <w:tcPr>
+            <w:tcW w:w="4247" w:type="dxa"/>
+          </w:tcPr>
+          <w:p>
+            <w:pPr>
+              <w:rPr>
+                <w:rFonts w:eastAsiaTheme="minorEastAsia"/>
+                <w:lang w:val="en-US"/>
+              </w:rPr>
+            </w:pPr>
+            <w:r>
+              <w:rPr>
+                <w:rFonts w:eastAsiaTheme="minorEastAsia"/>
+                <w:lang w:val="en-US"/>
+              </w:rPr>
+              <w:t>Input</w:t>
+            </w:r>
+          </w:p>
+        </w:tc>
+      </w:tr>
+      <w:tr>
+        <w:tc>
+          <w:tcPr>
+            <w:tcW w:w="4247" w:type="dxa"/>
+          </w:tcPr>
+          <w:p>
+            <w:pPr>
+              <w:rPr>
+                <w:rFonts w:eastAsiaTheme="minorEastAsia"/>
+                <w:lang w:val="en-US"/>
+              </w:rPr>
+            </w:pPr>
+            <w:proofErr w:type="spellStart"/>
+            <w:proofErr w:type="gramStart"/>
+            <w:r>
+              <w:rPr>
+                <w:rFonts w:eastAsiaTheme="minorEastAsia"/>
+                <w:lang w:val="en-US"/>
+              </w:rPr>
+              <w:t>initializeOpen</w:t>
+            </w:r>
+            <w:proofErr w:type="spellEnd"/>
+            <w:r>
+              <w:rPr>
+                <w:rFonts w:eastAsiaTheme="minorEastAsia"/>
+                <w:lang w:val="en-US"/>
+              </w:rPr>
+              <w:t>(</w:t>
+            </w:r>
+            <w:proofErr w:type="gramEnd"/>
+            <w:r>
+              <w:rPr>
+                <w:rFonts w:eastAsiaTheme="minorEastAsia"/>
+                <w:lang w:val="en-US"/>
+              </w:rPr>
+              <w:t>)</w:t>
+            </w:r>
+          </w:p>
+        </w:tc>
+        <w:tc>
+          <w:tcPr>
+            <w:tcW w:w="4247" w:type="dxa"/>
+          </w:tcPr>
+          <w:p>
+            <w:pPr>
+              <w:rPr>
+                <w:rFonts w:eastAsiaTheme="minorEastAsia"/>
+                <w:lang w:val="en-US"/>
+              </w:rPr>
+            </w:pPr>
+            <w:r>
+              <w:rPr>
+                <w:rFonts w:eastAsiaTheme="minorEastAsia"/>
+                <w:lang w:val="en-US"/>
+              </w:rPr>
+              <w:t>(initial)</w:t>
+            </w:r>
+          </w:p>
+        </w:tc>
+      </w:tr>
+    </w:tbl>
+    <w:p>
+      <w:pPr>
+        <w:rPr>
+          <w:rFonts w:eastAsiaTheme="minorEastAsia"/>
+          <w:lang w:val="en-US"/>
+        </w:rPr>
+      </w:pPr>
+    </w:p>
+    <w:p>
+      <w:pPr>
+        <w:pStyle w:val="Ttulo3"/>
+        <w:rPr>
+          <w:rFonts w:eastAsiaTheme="minorEastAsia"/>
+          <w:lang w:val="en-US"/>
+        </w:rPr>
+      </w:pPr>
+      <w:r>
+        <w:rPr>
+          <w:rFonts w:eastAsiaTheme="minorEastAsia"/>
+          <w:lang w:val="en-US"/>
+        </w:rPr>
+        <w:t>Classes</w:t>
+      </w:r>
+      <w:bookmarkEnd w:id="3"/>
+    </w:p>
+    <w:tbl>
+      <w:tblPr>
+        <w:tblStyle w:val="Tablaconcuadrcula"/>
+        <w:tblW w:w="0" w:type="auto"/>
+        <w:tblLook w:val="04A0" w:firstRow="1" w:lastRow="0" w:firstColumn="1" w:lastColumn="0" w:noHBand="0" w:noVBand="1"/>
+      </w:tblPr>
+      <w:tblGrid>
+        <w:gridCol w:w="2120"/>
+      </w:tblGrid>
+      <w:tr>
+        <w:tc>
+          <w:tcPr>
+            <w:tcW w:w="2120" w:type="dxa"/>
+          </w:tcPr>
+          <w:p>
+            <w:pPr>
+              <w:rPr>
+                <w:rFonts w:eastAsiaTheme="minorEastAsia"/>
+                <w:lang w:val="en-US"/>
+              </w:rPr>
+            </w:pPr>
+            <w:r>
+              <w:rPr>
+                <w:rFonts w:eastAsiaTheme="minorEastAsia"/>
+                <w:lang w:val="en-US"/>
+              </w:rPr>
+              <w:t>State</w:t>
+            </w:r>
+          </w:p>
+        </w:tc>
+      </w:tr>
+      <w:tr>
+        <w:tc>
+          <w:tcPr>
+            <w:tcW w:w="2120" w:type="dxa"/>
+          </w:tcPr>
+          <w:p>
+            <w:pPr>
+              <w:rPr>
+                <w:rFonts w:eastAsiaTheme="minorEastAsia"/>
+                <w:lang w:val="en-US"/>
+              </w:rPr>
+            </w:pPr>
+            <w:r>
+              <w:rPr>
+                <w:rFonts w:eastAsiaTheme="minorEastAsia"/>
+                <w:lang w:val="en-US"/>
+              </w:rPr>
+              <w:t>-</w:t>
+            </w:r>
+            <w:proofErr w:type="spellStart"/>
+            <w:r>
+              <w:rPr>
+                <w:rFonts w:eastAsiaTheme="minorEastAsia"/>
+                <w:lang w:val="en-US"/>
+              </w:rPr>
+              <w:t>accumulatedCost</w:t>
+            </w:r>
+            <w:proofErr w:type="spellEnd"/>
+            <w:r>
+              <w:rPr>
+                <w:rFonts w:eastAsiaTheme="minorEastAsia"/>
+                <w:lang w:val="en-US"/>
+              </w:rPr>
+              <w:t>: float</w:t>
+            </w:r>
+          </w:p>
+        </w:tc>
+      </w:tr>
+      <w:tr>
+        <w:tc>
+          <w:tcPr>
+            <w:tcW w:w="2120" w:type="dxa"/>
+          </w:tcPr>
+          <w:p>
+            <w:pPr>
+              <w:rPr>
+                <w:rFonts w:eastAsiaTheme="minorEastAsia"/>
+                <w:lang w:val="en-US"/>
+              </w:rPr>
+            </w:pPr>
+            <w:proofErr w:type="spellStart"/>
+            <w:proofErr w:type="gramStart"/>
+            <w:r>
+              <w:rPr>
+                <w:rFonts w:eastAsiaTheme="minorEastAsia"/>
+                <w:lang w:val="en-US"/>
+              </w:rPr>
+              <w:t>initializeOpen</w:t>
+            </w:r>
+            <w:proofErr w:type="spellEnd"/>
+            <w:r>
+              <w:rPr>
+                <w:rFonts w:eastAsiaTheme="minorEastAsia"/>
+                <w:lang w:val="en-US"/>
+              </w:rPr>
+              <w:t>(</w:t>
+            </w:r>
+            <w:proofErr w:type="gramEnd"/>
+            <w:r>
+              <w:rPr>
+                <w:rFonts w:eastAsiaTheme="minorEastAsia"/>
+                <w:lang w:val="en-US"/>
+              </w:rPr>
+              <w:t>)</w:t>
+            </w:r>
+          </w:p>
+        </w:tc>
+      </w:tr>
+    </w:tbl>
+    <w:tbl>
+      <w:tblPr>
+        <w:tblStyle w:val="Tablaconcuadrcula"/>
+        <w:tblpPr w:leftFromText="141" w:rightFromText="141" w:vertAnchor="text" w:horzAnchor="page" w:tblpX="4546" w:tblpY="-998"/>
+        <w:tblW w:w="0" w:type="auto"/>
+        <w:tblLook w:val="04A0" w:firstRow="1" w:lastRow="0" w:firstColumn="1" w:lastColumn="0" w:noHBand="0" w:noVBand="1"/>
+      </w:tblPr>
+      <w:tblGrid>
+        <w:gridCol w:w="988"/>
+      </w:tblGrid>
+      <w:tr>
+        <w:tc>
+          <w:tcPr>
+            <w:tcW w:w="988" w:type="dxa"/>
+          </w:tcPr>
+          <w:p>
+            <w:pPr>
+              <w:rPr>
+                <w:rFonts w:eastAsiaTheme="minorEastAsia"/>
+                <w:lang w:val="en-US"/>
+              </w:rPr>
+            </w:pPr>
+            <w:r>
+              <w:rPr>
+                <w:rFonts w:eastAsiaTheme="minorEastAsia"/>
+                <w:lang w:val="en-US"/>
+              </w:rPr>
+              <w:t>Node</w:t>
+            </w:r>
+          </w:p>
+        </w:tc>
+      </w:tr>
+      <w:tr>
+        <w:tc>
+          <w:tcPr>
+            <w:tcW w:w="988" w:type="dxa"/>
+          </w:tcPr>
+          <w:p>
+            <w:pPr>
+              <w:rPr>
+                <w:rFonts w:eastAsiaTheme="minorEastAsia"/>
+                <w:lang w:val="en-US"/>
+              </w:rPr>
+            </w:pPr>
+            <w:r>
+              <w:rPr>
+                <w:rFonts w:eastAsiaTheme="minorEastAsia"/>
+                <w:lang w:val="en-US"/>
+              </w:rPr>
+              <w:t>-</w:t>
+            </w:r>
+            <w:r>
+              <w:rPr>
+                <w:rFonts w:eastAsiaTheme="minorEastAsia"/>
+                <w:lang w:val="en-US"/>
+              </w:rPr>
+              <w:t>state</w:t>
+            </w:r>
+            <w:r>
+              <w:rPr>
+                <w:rFonts w:eastAsiaTheme="minorEastAsia"/>
+                <w:lang w:val="en-US"/>
+              </w:rPr>
+              <w:t>: State</w:t>
+            </w:r>
+          </w:p>
+          <w:p>
+            <w:pPr>
+              <w:rPr>
+                <w:rFonts w:eastAsiaTheme="minorEastAsia"/>
+                <w:lang w:val="en-US"/>
+              </w:rPr>
+            </w:pPr>
+            <w:r>
+              <w:rPr>
+                <w:rFonts w:eastAsiaTheme="minorEastAsia"/>
+                <w:lang w:val="en-US"/>
+              </w:rPr>
+              <w:t>-parent</w:t>
+            </w:r>
+            <w:r>
+              <w:rPr>
+                <w:rFonts w:eastAsiaTheme="minorEastAsia"/>
+                <w:lang w:val="en-US"/>
+              </w:rPr>
+              <w:t>: pointer</w:t>
+            </w:r>
+          </w:p>
+        </w:tc>
+      </w:tr>
+      <w:tr>
+        <w:tc>
+          <w:tcPr>
+            <w:tcW w:w="988" w:type="dxa"/>
+          </w:tcPr>
+          <w:p>
+            <w:pPr>
+              <w:rPr>
+                <w:rFonts w:eastAsiaTheme="minorEastAsia"/>
+                <w:lang w:val="en-US"/>
+              </w:rPr>
+            </w:pPr>
+          </w:p>
+        </w:tc>
+      </w:tr>
+    </w:tbl>
+    <w:tbl>
+      <w:tblPr>
+        <w:tblStyle w:val="Tablaconcuadrcula"/>
+        <w:tblpPr w:leftFromText="141" w:rightFromText="141" w:vertAnchor="page" w:horzAnchor="page" w:tblpX="7051" w:tblpY="4801"/>
+        <w:tblW w:w="0" w:type="auto"/>
+        <w:tblLook w:val="04A0" w:firstRow="1" w:lastRow="0" w:firstColumn="1" w:lastColumn="0" w:noHBand="0" w:noVBand="1"/>
+      </w:tblPr>
+      <w:tblGrid>
+        <w:gridCol w:w="1961"/>
+      </w:tblGrid>
+      <w:tr>
+        <w:tc>
+          <w:tcPr>
+            <w:tcW w:w="1961" w:type="dxa"/>
+          </w:tcPr>
+          <w:p>
+            <w:pPr>
+              <w:rPr>
+                <w:rFonts w:eastAsiaTheme="minorEastAsia"/>
+                <w:lang w:val="en-US"/>
+              </w:rPr>
+            </w:pPr>
+            <w:r>
+              <w:rPr>
+                <w:rFonts w:eastAsiaTheme="minorEastAsia"/>
+                <w:lang w:val="en-US"/>
+              </w:rPr>
+              <w:t>Search (abstract)</w:t>
+            </w:r>
+          </w:p>
+        </w:tc>
+      </w:tr>
+      <w:tr>
+        <w:tc>
+          <w:tcPr>
+            <w:tcW w:w="1961" w:type="dxa"/>
+          </w:tcPr>
+          <w:p>
+            <w:pPr>
+              <w:rPr>
+                <w:rFonts w:eastAsiaTheme="minorEastAsia"/>
+                <w:lang w:val="en-US"/>
+              </w:rPr>
+            </w:pPr>
+          </w:p>
+        </w:tc>
+      </w:tr>
+      <w:tr>
+        <w:tc>
+          <w:tcPr>
+            <w:tcW w:w="1961" w:type="dxa"/>
+          </w:tcPr>
+          <w:p>
+            <w:pPr>
+              <w:rPr>
+                <w:rFonts w:eastAsiaTheme="minorEastAsia"/>
+                <w:lang w:val="en-US"/>
+              </w:rPr>
+            </w:pPr>
+          </w:p>
+        </w:tc>
+      </w:tr>
+    </w:tbl>
+    <w:p>
+      <w:pPr>
+        <w:rPr>
+          <w:rFonts w:eastAsiaTheme="minorEastAsia"/>
+          <w:lang w:val="en-US"/>
+        </w:rPr>
+      </w:pPr>
+    </w:p>
+    <w:p>
+      <w:pPr>
+        <w:rPr>
+          <w:rFonts w:eastAsiaTheme="minorEastAsia"/>
+          <w:lang w:val="en-US"/>
+        </w:rPr>
+      </w:pPr>
+    </w:p>
+    <w:tbl>
+      <w:tblPr>
+        <w:tblStyle w:val="Tablaconcuadrcula"/>
+        <w:tblW w:w="0" w:type="auto"/>
+        <w:tblLook w:val="04A0" w:firstRow="1" w:lastRow="0" w:firstColumn="1" w:lastColumn="0" w:noHBand="0" w:noVBand="1"/>
+      </w:tblPr>
+      <w:tblGrid>
+        <w:gridCol w:w="1135"/>
+      </w:tblGrid>
+      <w:tr>
+        <w:tc>
+          <w:tcPr>
+            <w:tcW w:w="1135" w:type="dxa"/>
+          </w:tcPr>
+          <w:p>
+            <w:pPr>
+              <w:rPr>
+                <w:rFonts w:eastAsiaTheme="minorEastAsia"/>
+                <w:lang w:val="en-US"/>
+              </w:rPr>
+            </w:pPr>
+            <w:r>
+              <w:rPr>
+                <w:rFonts w:eastAsiaTheme="minorEastAsia"/>
+                <w:lang w:val="en-US"/>
+              </w:rPr>
+              <w:t>Problem</w:t>
+            </w:r>
+          </w:p>
+        </w:tc>
+      </w:tr>
+      <w:tr>
+        <w:tc>
+          <w:tcPr>
+            <w:tcW w:w="1135" w:type="dxa"/>
+          </w:tcPr>
+          <w:p>
+            <w:pPr>
+              <w:rPr>
+                <w:rFonts w:eastAsiaTheme="minorEastAsia"/>
+                <w:lang w:val="en-US"/>
+              </w:rPr>
+            </w:pPr>
+          </w:p>
+        </w:tc>
+      </w:tr>
+      <w:tr>
+        <w:tc>
+          <w:tcPr>
+            <w:tcW w:w="1135" w:type="dxa"/>
+          </w:tcPr>
+          <w:p>
+            <w:pPr>
+              <w:rPr>
+                <w:rFonts w:eastAsiaTheme="minorEastAsia"/>
+                <w:lang w:val="en-US"/>
+              </w:rPr>
+            </w:pPr>
+          </w:p>
+        </w:tc>
+      </w:tr>
+    </w:tbl>
+    <w:tbl>
+      <w:tblPr>
+        <w:tblStyle w:val="Tablaconcuadrcula"/>
+        <w:tblpPr w:leftFromText="141" w:rightFromText="141" w:vertAnchor="text" w:horzAnchor="page" w:tblpX="4096" w:tblpY="-764"/>
+        <w:tblW w:w="0" w:type="auto"/>
+        <w:tblLook w:val="04A0" w:firstRow="1" w:lastRow="0" w:firstColumn="1" w:lastColumn="0" w:noHBand="0" w:noVBand="1"/>
+      </w:tblPr>
+      <w:tblGrid>
+        <w:gridCol w:w="945"/>
+      </w:tblGrid>
+      <w:tr>
+        <w:tc>
+          <w:tcPr>
+            <w:tcW w:w="945" w:type="dxa"/>
+          </w:tcPr>
+          <w:p>
+            <w:pPr>
+              <w:rPr>
+                <w:rFonts w:eastAsiaTheme="minorEastAsia"/>
+                <w:lang w:val="en-US"/>
+              </w:rPr>
+            </w:pPr>
+            <w:r>
+              <w:rPr>
+                <w:rFonts w:eastAsiaTheme="minorEastAsia"/>
+                <w:lang w:val="en-US"/>
+              </w:rPr>
+              <w:t>Action</w:t>
+            </w:r>
+          </w:p>
+        </w:tc>
+      </w:tr>
+      <w:tr>
+        <w:tc>
+          <w:tcPr>
+            <w:tcW w:w="945" w:type="dxa"/>
+          </w:tcPr>
+          <w:p>
+            <w:pPr>
+              <w:rPr>
+                <w:rFonts w:eastAsiaTheme="minorEastAsia"/>
+                <w:lang w:val="en-US"/>
+              </w:rPr>
+            </w:pPr>
+          </w:p>
+        </w:tc>
+      </w:tr>
+      <w:tr>
+        <w:tc>
+          <w:tcPr>
+            <w:tcW w:w="945" w:type="dxa"/>
+          </w:tcPr>
+          <w:p>
+            <w:pPr>
+              <w:rPr>
+                <w:rFonts w:eastAsiaTheme="minorEastAsia"/>
+                <w:lang w:val="en-US"/>
+              </w:rPr>
+            </w:pPr>
+          </w:p>
+        </w:tc>
+      </w:tr>
+    </w:tbl>
+    <w:p>
+      <w:pPr>
+        <w:rPr>
+          <w:rFonts w:eastAsiaTheme="minorEastAsia"/>
+          <w:lang w:val="en-US"/>
+        </w:rPr>
+      </w:pPr>
+    </w:p>
+    <w:tbl>
+      <w:tblPr>
+        <w:tblStyle w:val="Tablaconcuadrcula"/>
+        <w:tblpPr w:leftFromText="141" w:rightFromText="141" w:vertAnchor="text" w:horzAnchor="page" w:tblpX="5731" w:tblpY="226"/>
+        <w:tblW w:w="0" w:type="auto"/>
+        <w:tblLook w:val="04A0" w:firstRow="1" w:lastRow="0" w:firstColumn="1" w:lastColumn="0" w:noHBand="0" w:noVBand="1"/>
+      </w:tblPr>
+      <w:tblGrid>
+        <w:gridCol w:w="2730"/>
+      </w:tblGrid>
+      <w:tr>
+        <w:tc>
+          <w:tcPr>
+            <w:tcW w:w="2730" w:type="dxa"/>
+          </w:tcPr>
+          <w:p>
+            <w:pPr>
+              <w:rPr>
+                <w:rFonts w:eastAsiaTheme="minorEastAsia"/>
+                <w:lang w:val="en-US"/>
+              </w:rPr>
+            </w:pPr>
+            <w:proofErr w:type="spellStart"/>
+            <w:r>
+              <w:rPr>
+                <w:rFonts w:eastAsiaTheme="minorEastAsia"/>
+                <w:lang w:val="en-US"/>
+              </w:rPr>
+              <w:t>DepthFirst</w:t>
+            </w:r>
+            <w:proofErr w:type="spellEnd"/>
+            <w:r>
+              <w:rPr>
+                <w:rFonts w:eastAsiaTheme="minorEastAsia"/>
+                <w:lang w:val="en-US"/>
+              </w:rPr>
+              <w:t xml:space="preserve"> </w:t>
+            </w:r>
+            <w:r>
+              <w:rPr>
+                <w:rFonts w:eastAsiaTheme="minorEastAsia"/>
+                <w:b/>
+                <w:bCs/>
+                <w:lang w:val="en-US"/>
+              </w:rPr>
+              <w:t>inherits</w:t>
+            </w:r>
+            <w:r>
+              <w:rPr>
+                <w:rFonts w:eastAsiaTheme="minorEastAsia"/>
+                <w:lang w:val="en-US"/>
+              </w:rPr>
+              <w:t xml:space="preserve"> Seach</w:t>
+            </w:r>
+          </w:p>
+        </w:tc>
+      </w:tr>
+      <w:tr>
+        <w:tc>
+          <w:tcPr>
+            <w:tcW w:w="2730" w:type="dxa"/>
+          </w:tcPr>
+          <w:p>
+            <w:pPr>
+              <w:rPr>
+                <w:rFonts w:eastAsiaTheme="minorEastAsia"/>
+                <w:lang w:val="en-US"/>
+              </w:rPr>
+            </w:pPr>
+          </w:p>
+        </w:tc>
+      </w:tr>
+      <w:tr>
+        <w:tc>
+          <w:tcPr>
+            <w:tcW w:w="2730" w:type="dxa"/>
+          </w:tcPr>
+          <w:p>
+            <w:pPr>
+              <w:rPr>
+                <w:rFonts w:eastAsiaTheme="minorEastAsia"/>
+                <w:lang w:val="en-US"/>
+              </w:rPr>
+            </w:pPr>
+          </w:p>
+        </w:tc>
+      </w:tr>
+    </w:tbl>
+    <w:p>
+      <w:pPr>
+        <w:rPr>
+          <w:rFonts w:eastAsiaTheme="minorEastAsia"/>
+          <w:lang w:val="en-US"/>
+        </w:rPr>
+      </w:pPr>
+    </w:p>
+    <w:tbl>
+      <w:tblPr>
+        <w:tblStyle w:val="Tablaconcuadrcula"/>
+        <w:tblpPr w:leftFromText="141" w:rightFromText="141" w:vertAnchor="text" w:horzAnchor="margin" w:tblpY="-411"/>
+        <w:tblW w:w="0" w:type="auto"/>
+        <w:tblLook w:val="04A0" w:firstRow="1" w:lastRow="0" w:firstColumn="1" w:lastColumn="0" w:noHBand="0" w:noVBand="1"/>
+      </w:tblPr>
+      <w:tblGrid>
+        <w:gridCol w:w="2730"/>
+      </w:tblGrid>
+      <w:tr>
+        <w:tc>
+          <w:tcPr>
+            <w:tcW w:w="2730" w:type="dxa"/>
+          </w:tcPr>
+          <w:p>
+            <w:pPr>
+              <w:rPr>
+                <w:rFonts w:eastAsiaTheme="minorEastAsia"/>
+                <w:lang w:val="en-US"/>
+              </w:rPr>
+            </w:pPr>
+            <w:r>
+              <w:rPr>
+                <w:rFonts w:eastAsiaTheme="minorEastAsia"/>
+                <w:lang w:val="en-US"/>
+              </w:rPr>
+              <w:t>Breadth</w:t>
+            </w:r>
+            <w:r>
+              <w:rPr>
+                <w:rFonts w:eastAsiaTheme="minorEastAsia"/>
+                <w:lang w:val="en-US"/>
+              </w:rPr>
+              <w:t xml:space="preserve">First </w:t>
+            </w:r>
+            <w:r>
+              <w:rPr>
+                <w:rFonts w:eastAsiaTheme="minorEastAsia"/>
+                <w:b/>
+                <w:bCs/>
+                <w:lang w:val="en-US"/>
+              </w:rPr>
+              <w:t>inherits</w:t>
+            </w:r>
+            <w:r>
+              <w:rPr>
+                <w:rFonts w:eastAsiaTheme="minorEastAsia"/>
+                <w:lang w:val="en-US"/>
+              </w:rPr>
+              <w:t xml:space="preserve"> Seach</w:t>
+            </w:r>
+          </w:p>
+        </w:tc>
+      </w:tr>
+      <w:tr>
+        <w:tc>
+          <w:tcPr>
+            <w:tcW w:w="2730" w:type="dxa"/>
+          </w:tcPr>
+          <w:p>
+            <w:pPr>
+              <w:rPr>
+                <w:rFonts w:eastAsiaTheme="minorEastAsia"/>
+                <w:lang w:val="en-US"/>
+              </w:rPr>
+            </w:pPr>
+          </w:p>
+        </w:tc>
+      </w:tr>
+      <w:tr>
+        <w:tc>
+          <w:tcPr>
+            <w:tcW w:w="2730" w:type="dxa"/>
+          </w:tcPr>
+          <w:p>
+            <w:pPr>
+              <w:rPr>
+                <w:rFonts w:eastAsiaTheme="minorEastAsia"/>
+                <w:lang w:val="en-US"/>
+              </w:rPr>
+            </w:pPr>
+          </w:p>
+        </w:tc>
+      </w:tr>
+    </w:tbl>
+    <w:p>
+      <w:pPr>
+        <w:rPr>
+          <w:rFonts w:eastAsiaTheme="minorEastAsia"/>
+          <w:lang w:val="en-US"/>
+        </w:rPr>
+      </w:pPr>
+    </w:p>
+    <w:p>
+      <w:pPr>
+        <w:rPr>
+          <w:rFonts w:eastAsiaTheme="minorEastAsia"/>
+          <w:lang w:val="en-US"/>
+        </w:rPr>
+      </w:pPr>
+    </w:p>
+    <w:p>
+      <w:pPr>
+        <w:pStyle w:val="Ttulo2"/>
+        <w:rPr>
+          <w:rFonts w:eastAsiaTheme="minorEastAsia"/>
+          <w:lang w:val="en-US"/>
+        </w:rPr>
+      </w:pPr>
+      <w:bookmarkStart w:id="4" w:name="_Toc178503120"/>
+      <w:r>
+        <w:rPr>
+          <w:rFonts w:eastAsiaTheme="minorEastAsia"/>
+          <w:lang w:val="en-US"/>
+        </w:rPr>
+        <w:t>Scrum</w:t>
+      </w:r>
+      <w:bookmarkEnd w:id="4"/>
+    </w:p>
+    <w:tbl>
+      <w:tblPr>
+        <w:tblStyle w:val="Tablaconcuadrcula"/>
+        <w:tblW w:w="0" w:type="auto"/>
+        <w:tblLook w:val="04A0" w:firstRow="1" w:lastRow="0" w:firstColumn="1" w:lastColumn="0" w:noHBand="0" w:noVBand="1"/>
+      </w:tblPr>
+      <w:tblGrid>
+        <w:gridCol w:w="3114"/>
+        <w:gridCol w:w="2548"/>
+        <w:gridCol w:w="2832"/>
+      </w:tblGrid>
+      <w:tr>
+        <w:tc>
+          <w:tcPr>
+            <w:tcW w:w="3114" w:type="dxa"/>
+          </w:tcPr>
+          <w:p>
+            <w:pPr>
+              <w:rPr>
+                <w:rFonts w:eastAsiaTheme="minorEastAsia"/>
+                <w:lang w:val="en-US"/>
+              </w:rPr>
+            </w:pPr>
+            <w:r>
+              <w:rPr>
+                <w:rFonts w:eastAsiaTheme="minorEastAsia"/>
+                <w:lang w:val="en-US"/>
+              </w:rPr>
+              <w:t>Tasks</w:t>
+            </w:r>
+          </w:p>
+        </w:tc>
+        <w:tc>
+          <w:tcPr>
+            <w:tcW w:w="2548" w:type="dxa"/>
+          </w:tcPr>
+          <w:p>
+            <w:pPr>
+              <w:rPr>
+                <w:rFonts w:eastAsiaTheme="minorEastAsia"/>
+                <w:lang w:val="en-US"/>
+              </w:rPr>
+            </w:pPr>
+            <w:r>
+              <w:rPr>
+                <w:rFonts w:eastAsiaTheme="minorEastAsia"/>
+                <w:lang w:val="en-US"/>
+              </w:rPr>
+              <w:t>Agus</w:t>
+            </w:r>
+          </w:p>
+        </w:tc>
+        <w:tc>
+          <w:tcPr>
+            <w:tcW w:w="2832" w:type="dxa"/>
+          </w:tcPr>
+          <w:p>
+            <w:pPr>
+              <w:rPr>
+                <w:rFonts w:eastAsiaTheme="minorEastAsia"/>
+                <w:lang w:val="en-US"/>
+              </w:rPr>
+            </w:pPr>
+            <w:r>
+              <w:rPr>
+                <w:rFonts w:eastAsiaTheme="minorEastAsia"/>
+                <w:lang w:val="en-US"/>
+              </w:rPr>
+              <w:t>Jes</w:t>
+            </w:r>
+            <w:proofErr w:type="spellStart"/>
+            <w:r>
+              <w:rPr>
+                <w:rFonts w:eastAsiaTheme="minorEastAsia"/>
+                <w:lang w:val="es-ES"/>
+              </w:rPr>
+              <w:t>ús</w:t>
+            </w:r>
+            <w:proofErr w:type="spellEnd"/>
+          </w:p>
+        </w:tc>
+      </w:tr>
+      <w:tr>
+        <w:tc>
+          <w:tcPr>
+            <w:tcW w:w="3114" w:type="dxa"/>
+          </w:tcPr>
+          <w:p>
+            <w:pPr>
+              <w:rPr>
+                <w:rFonts w:eastAsiaTheme="minorEastAsia"/>
+                <w:lang w:val="en-US"/>
+              </w:rPr>
+            </w:pPr>
+            <w:r>
+              <w:rPr>
+                <w:rFonts w:eastAsiaTheme="minorEastAsia"/>
+                <w:lang w:val="en-US"/>
+              </w:rPr>
+              <w:t xml:space="preserve">-Implement </w:t>
+            </w:r>
+            <w:proofErr w:type="spellStart"/>
+            <w:r>
+              <w:rPr>
+                <w:rFonts w:eastAsiaTheme="minorEastAsia"/>
+                <w:lang w:val="en-US"/>
+              </w:rPr>
+              <w:t>DepthFirst</w:t>
+            </w:r>
+            <w:proofErr w:type="spellEnd"/>
+          </w:p>
+          <w:p>
+            <w:pPr>
+              <w:rPr>
+                <w:rFonts w:eastAsiaTheme="minorEastAsia"/>
+                <w:lang w:val="en-US"/>
+              </w:rPr>
+            </w:pPr>
+            <w:r>
+              <w:rPr>
+                <w:rFonts w:eastAsiaTheme="minorEastAsia"/>
+                <w:lang w:val="en-US"/>
+              </w:rPr>
+              <w:t>-Implement BreadthFirst</w:t>
+            </w:r>
+          </w:p>
+          <w:p>
+            <w:pPr>
+              <w:rPr>
+                <w:rFonts w:eastAsiaTheme="minorEastAsia"/>
+                <w:lang w:val="en-US"/>
+              </w:rPr>
+            </w:pPr>
+            <w:r>
+              <w:rPr>
+                <w:rFonts w:eastAsiaTheme="minorEastAsia"/>
+                <w:lang w:val="en-US"/>
+              </w:rPr>
+              <w:t xml:space="preserve">-Implement </w:t>
+            </w:r>
+            <w:proofErr w:type="spellStart"/>
+            <w:r>
+              <w:rPr>
+                <w:rFonts w:eastAsiaTheme="minorEastAsia"/>
+                <w:lang w:val="en-US"/>
+              </w:rPr>
+              <w:t>RandomSearch</w:t>
+            </w:r>
+            <w:proofErr w:type="spellEnd"/>
+          </w:p>
+          <w:p>
+            <w:pPr>
+              <w:rPr>
+                <w:rFonts w:eastAsiaTheme="minorEastAsia"/>
+                <w:lang w:val="en-US"/>
+              </w:rPr>
+            </w:pPr>
+            <w:r>
+              <w:rPr>
+                <w:rFonts w:eastAsiaTheme="minorEastAsia"/>
+                <w:lang w:val="en-US"/>
+              </w:rPr>
+              <w:t>-Define Problem</w:t>
+            </w:r>
+          </w:p>
+          <w:p>
+            <w:pPr>
+              <w:rPr>
+                <w:rFonts w:eastAsiaTheme="minorEastAsia"/>
+                <w:lang w:val="en-US"/>
+              </w:rPr>
+            </w:pPr>
+            <w:r>
+              <w:rPr>
+                <w:rFonts w:eastAsiaTheme="minorEastAsia"/>
+                <w:lang w:val="en-US"/>
+              </w:rPr>
+              <w:t>-Define Node</w:t>
+            </w:r>
+          </w:p>
+          <w:p>
+            <w:pPr>
+              <w:rPr>
+                <w:rFonts w:eastAsiaTheme="minorEastAsia"/>
+                <w:lang w:val="en-US"/>
+              </w:rPr>
+            </w:pPr>
+            <w:r>
+              <w:rPr>
+                <w:rFonts w:eastAsiaTheme="minorEastAsia"/>
+                <w:lang w:val="en-US"/>
+              </w:rPr>
+              <w:t>-Define State</w:t>
+            </w:r>
+          </w:p>
+          <w:p>
+            <w:pPr>
+              <w:rPr>
+                <w:rFonts w:eastAsiaTheme="minorEastAsia"/>
+                <w:lang w:val="en-US"/>
+              </w:rPr>
+            </w:pPr>
+            <w:r>
+              <w:rPr>
+                <w:rFonts w:eastAsiaTheme="minorEastAsia"/>
+                <w:lang w:val="en-US"/>
+              </w:rPr>
+              <w:t>-Define Action</w:t>
+            </w:r>
+          </w:p>
+        </w:tc>
+        <w:tc>
+          <w:tcPr>
+            <w:tcW w:w="2548" w:type="dxa"/>
+          </w:tcPr>
+          <w:p>
+            <w:pPr>
+              <w:rPr>
+                <w:rFonts w:eastAsiaTheme="minorEastAsia"/>
+                <w:lang w:val="en-US"/>
+              </w:rPr>
+            </w:pPr>
+          </w:p>
+        </w:tc>
+        <w:tc>
+          <w:tcPr>
+            <w:tcW w:w="2832" w:type="dxa"/>
+          </w:tcPr>
+          <w:p>
+            <w:pPr>
+              <w:rPr>
+                <w:rFonts w:eastAsiaTheme="minorEastAsia"/>
+                <w:lang w:val="en-US"/>
+              </w:rPr>
+            </w:pPr>
+          </w:p>
+        </w:tc>
+      </w:tr>
+    </w:tbl>
+    <w:p>
+      <w:pPr>
+        <w:rPr>
+          <w:rFonts w:eastAsiaTheme="minorEastAsia"/>
+          <w:lang w:val="en-US"/>
+        </w:rPr>
+      </w:pPr>
+    </w:p>
     <w:sectPr>
       <w:pgSz w:w="11906" w:h="16838"/>
       <w:pgMar w:top="1417" w:right="1701" w:bottom="1417" w:left="1701" w:header="708" w:footer="708" w:gutter="0"/>
@@ -11,6 +2411,393 @@
     </w:sectPr>
   </w:body>
 </w:document>
+</file>
+
+<file path=word/numbering.xml><?xml version="1.0" encoding="utf-8"?>
+<w:numbering xmlns:wpc="http://schemas.microsoft.com/office/word/2010/wordprocessingCanvas" xmlns:cx="http://schemas.microsoft.com/office/drawing/2014/chartex" xmlns:cx1="http://schemas.microsoft.com/office/drawing/2015/9/8/chartex" xmlns:cx2="http://schemas.microsoft.com/office/drawing/2015/10/21/chartex" xmlns:cx3="http://schemas.microsoft.com/office/drawing/2016/5/9/chartex" xmlns:cx4="http://schemas.microsoft.com/office/drawing/2016/5/10/chartex" xmlns:cx5="http://schemas.microsoft.com/office/drawing/2016/5/11/chartex" xmlns:cx6="http://schemas.microsoft.com/office/drawing/2016/5/12/chartex" xmlns:cx7="http://schemas.microsoft.com/office/drawing/2016/5/13/chartex" xmlns:cx8="http://schemas.microsoft.com/office/drawing/2016/5/14/chartex" xmlns:mc="http://schemas.openxmlformats.org/markup-compatibility/2006" xmlns:aink="http://schemas.microsoft.com/office/drawing/2016/ink" xmlns:am3d="http://schemas.microsoft.com/office/drawing/2017/model3d" xmlns:o="urn:schemas-microsoft-com:office:office" xmlns:oel="http://schemas.microsoft.com/office/2019/extlst" xmlns:r="http://schemas.openxmlformats.org/officeDocument/2006/relationships" xmlns:m="http://schemas.openxmlformats.org/officeDocument/2006/math" xmlns:v="urn:schemas-microsoft-com:vml" xmlns:wp14="http://schemas.microsoft.com/office/word/2010/wordprocessingDrawing" xmlns:wp="http://schemas.openxmlformats.org/drawingml/2006/wordprocessingDrawing" xmlns:w10="urn:schemas-microsoft-com:office:word" xmlns:w="http://schemas.openxmlformats.org/wordprocessingml/2006/main" xmlns:w14="http://schemas.microsoft.com/office/word/2010/wordml" xmlns:w15="http://schemas.microsoft.com/office/word/2012/wordml" xmlns:w16cex="http://schemas.microsoft.com/office/word/2018/wordml/cex" xmlns:w16cid="http://schemas.microsoft.com/office/word/2016/wordml/cid" xmlns:w16="http://schemas.microsoft.com/office/word/2018/wordml" xmlns:w16du="http://schemas.microsoft.com/office/word/2023/wordml/word16du" xmlns:w16sdtdh="http://schemas.microsoft.com/office/word/2020/wordml/sdtdatahash" xmlns:w16se="http://schemas.microsoft.com/office/word/2015/wordml/symex" xmlns:wpg="http://schemas.microsoft.com/office/word/2010/wordprocessingGroup" xmlns:wpi="http://schemas.microsoft.com/office/word/2010/wordprocessingInk" xmlns:wne="http://schemas.microsoft.com/office/word/2006/wordml" xmlns:wps="http://schemas.microsoft.com/office/word/2010/wordprocessingShape" mc:Ignorable="w14 w15 w16se w16cid w16 w16cex w16sdtdh w16du wp14">
+  <w:abstractNum w:abstractNumId="0" w15:restartNumberingAfterBreak="0">
+    <w:nsid w:val="04C07394"/>
+    <w:multiLevelType w:val="multilevel"/>
+    <w:tmpl w:val="65E20B6E"/>
+    <w:lvl w:ilvl="0">
+      <w:start w:val="1"/>
+      <w:numFmt w:val="bullet"/>
+      <w:lvlText w:val=""/>
+      <w:lvlJc w:val="left"/>
+      <w:pPr>
+        <w:tabs>
+          <w:tab w:val="num" w:pos="720"/>
+        </w:tabs>
+        <w:ind w:left="720" w:hanging="360"/>
+      </w:pPr>
+      <w:rPr>
+        <w:rFonts w:ascii="Symbol" w:hAnsi="Symbol" w:hint="default"/>
+        <w:sz w:val="20"/>
+      </w:rPr>
+    </w:lvl>
+    <w:lvl w:ilvl="1" w:tentative="1">
+      <w:start w:val="1"/>
+      <w:numFmt w:val="bullet"/>
+      <w:lvlText w:val="o"/>
+      <w:lvlJc w:val="left"/>
+      <w:pPr>
+        <w:tabs>
+          <w:tab w:val="num" w:pos="1440"/>
+        </w:tabs>
+        <w:ind w:left="1440" w:hanging="360"/>
+      </w:pPr>
+      <w:rPr>
+        <w:rFonts w:ascii="Courier New" w:hAnsi="Courier New" w:hint="default"/>
+        <w:sz w:val="20"/>
+      </w:rPr>
+    </w:lvl>
+    <w:lvl w:ilvl="2" w:tentative="1">
+      <w:start w:val="1"/>
+      <w:numFmt w:val="bullet"/>
+      <w:lvlText w:val=""/>
+      <w:lvlJc w:val="left"/>
+      <w:pPr>
+        <w:tabs>
+          <w:tab w:val="num" w:pos="2160"/>
+        </w:tabs>
+        <w:ind w:left="2160" w:hanging="360"/>
+      </w:pPr>
+      <w:rPr>
+        <w:rFonts w:ascii="Wingdings" w:hAnsi="Wingdings" w:hint="default"/>
+        <w:sz w:val="20"/>
+      </w:rPr>
+    </w:lvl>
+    <w:lvl w:ilvl="3" w:tentative="1">
+      <w:start w:val="1"/>
+      <w:numFmt w:val="bullet"/>
+      <w:lvlText w:val=""/>
+      <w:lvlJc w:val="left"/>
+      <w:pPr>
+        <w:tabs>
+          <w:tab w:val="num" w:pos="2880"/>
+        </w:tabs>
+        <w:ind w:left="2880" w:hanging="360"/>
+      </w:pPr>
+      <w:rPr>
+        <w:rFonts w:ascii="Wingdings" w:hAnsi="Wingdings" w:hint="default"/>
+        <w:sz w:val="20"/>
+      </w:rPr>
+    </w:lvl>
+    <w:lvl w:ilvl="4" w:tentative="1">
+      <w:start w:val="1"/>
+      <w:numFmt w:val="bullet"/>
+      <w:lvlText w:val=""/>
+      <w:lvlJc w:val="left"/>
+      <w:pPr>
+        <w:tabs>
+          <w:tab w:val="num" w:pos="3600"/>
+        </w:tabs>
+        <w:ind w:left="3600" w:hanging="360"/>
+      </w:pPr>
+      <w:rPr>
+        <w:rFonts w:ascii="Wingdings" w:hAnsi="Wingdings" w:hint="default"/>
+        <w:sz w:val="20"/>
+      </w:rPr>
+    </w:lvl>
+    <w:lvl w:ilvl="5" w:tentative="1">
+      <w:start w:val="1"/>
+      <w:numFmt w:val="bullet"/>
+      <w:lvlText w:val=""/>
+      <w:lvlJc w:val="left"/>
+      <w:pPr>
+        <w:tabs>
+          <w:tab w:val="num" w:pos="4320"/>
+        </w:tabs>
+        <w:ind w:left="4320" w:hanging="360"/>
+      </w:pPr>
+      <w:rPr>
+        <w:rFonts w:ascii="Wingdings" w:hAnsi="Wingdings" w:hint="default"/>
+        <w:sz w:val="20"/>
+      </w:rPr>
+    </w:lvl>
+    <w:lvl w:ilvl="6" w:tentative="1">
+      <w:start w:val="1"/>
+      <w:numFmt w:val="bullet"/>
+      <w:lvlText w:val=""/>
+      <w:lvlJc w:val="left"/>
+      <w:pPr>
+        <w:tabs>
+          <w:tab w:val="num" w:pos="5040"/>
+        </w:tabs>
+        <w:ind w:left="5040" w:hanging="360"/>
+      </w:pPr>
+      <w:rPr>
+        <w:rFonts w:ascii="Wingdings" w:hAnsi="Wingdings" w:hint="default"/>
+        <w:sz w:val="20"/>
+      </w:rPr>
+    </w:lvl>
+    <w:lvl w:ilvl="7" w:tentative="1">
+      <w:start w:val="1"/>
+      <w:numFmt w:val="bullet"/>
+      <w:lvlText w:val=""/>
+      <w:lvlJc w:val="left"/>
+      <w:pPr>
+        <w:tabs>
+          <w:tab w:val="num" w:pos="5760"/>
+        </w:tabs>
+        <w:ind w:left="5760" w:hanging="360"/>
+      </w:pPr>
+      <w:rPr>
+        <w:rFonts w:ascii="Wingdings" w:hAnsi="Wingdings" w:hint="default"/>
+        <w:sz w:val="20"/>
+      </w:rPr>
+    </w:lvl>
+    <w:lvl w:ilvl="8" w:tentative="1">
+      <w:start w:val="1"/>
+      <w:numFmt w:val="bullet"/>
+      <w:lvlText w:val=""/>
+      <w:lvlJc w:val="left"/>
+      <w:pPr>
+        <w:tabs>
+          <w:tab w:val="num" w:pos="6480"/>
+        </w:tabs>
+        <w:ind w:left="6480" w:hanging="360"/>
+      </w:pPr>
+      <w:rPr>
+        <w:rFonts w:ascii="Wingdings" w:hAnsi="Wingdings" w:hint="default"/>
+        <w:sz w:val="20"/>
+      </w:rPr>
+    </w:lvl>
+  </w:abstractNum>
+  <w:abstractNum w:abstractNumId="1" w15:restartNumberingAfterBreak="0">
+    <w:nsid w:val="44C622B1"/>
+    <w:multiLevelType w:val="hybridMultilevel"/>
+    <w:tmpl w:val="82A0D1C2"/>
+    <w:lvl w:ilvl="0" w:tplc="D30606F6">
+      <w:numFmt w:val="bullet"/>
+      <w:lvlText w:val="-"/>
+      <w:lvlJc w:val="left"/>
+      <w:pPr>
+        <w:ind w:left="720" w:hanging="360"/>
+      </w:pPr>
+      <w:rPr>
+        <w:rFonts w:ascii="Aptos" w:eastAsiaTheme="minorEastAsia" w:hAnsi="Aptos" w:cstheme="minorBidi" w:hint="default"/>
+      </w:rPr>
+    </w:lvl>
+    <w:lvl w:ilvl="1" w:tplc="0C0A0003" w:tentative="1">
+      <w:start w:val="1"/>
+      <w:numFmt w:val="bullet"/>
+      <w:lvlText w:val="o"/>
+      <w:lvlJc w:val="left"/>
+      <w:pPr>
+        <w:ind w:left="1440" w:hanging="360"/>
+      </w:pPr>
+      <w:rPr>
+        <w:rFonts w:ascii="Courier New" w:hAnsi="Courier New" w:cs="Courier New" w:hint="default"/>
+      </w:rPr>
+    </w:lvl>
+    <w:lvl w:ilvl="2" w:tplc="0C0A0005" w:tentative="1">
+      <w:start w:val="1"/>
+      <w:numFmt w:val="bullet"/>
+      <w:lvlText w:val=""/>
+      <w:lvlJc w:val="left"/>
+      <w:pPr>
+        <w:ind w:left="2160" w:hanging="360"/>
+      </w:pPr>
+      <w:rPr>
+        <w:rFonts w:ascii="Wingdings" w:hAnsi="Wingdings" w:hint="default"/>
+      </w:rPr>
+    </w:lvl>
+    <w:lvl w:ilvl="3" w:tplc="0C0A0001" w:tentative="1">
+      <w:start w:val="1"/>
+      <w:numFmt w:val="bullet"/>
+      <w:lvlText w:val=""/>
+      <w:lvlJc w:val="left"/>
+      <w:pPr>
+        <w:ind w:left="2880" w:hanging="360"/>
+      </w:pPr>
+      <w:rPr>
+        <w:rFonts w:ascii="Symbol" w:hAnsi="Symbol" w:hint="default"/>
+      </w:rPr>
+    </w:lvl>
+    <w:lvl w:ilvl="4" w:tplc="0C0A0003" w:tentative="1">
+      <w:start w:val="1"/>
+      <w:numFmt w:val="bullet"/>
+      <w:lvlText w:val="o"/>
+      <w:lvlJc w:val="left"/>
+      <w:pPr>
+        <w:ind w:left="3600" w:hanging="360"/>
+      </w:pPr>
+      <w:rPr>
+        <w:rFonts w:ascii="Courier New" w:hAnsi="Courier New" w:cs="Courier New" w:hint="default"/>
+      </w:rPr>
+    </w:lvl>
+    <w:lvl w:ilvl="5" w:tplc="0C0A0005" w:tentative="1">
+      <w:start w:val="1"/>
+      <w:numFmt w:val="bullet"/>
+      <w:lvlText w:val=""/>
+      <w:lvlJc w:val="left"/>
+      <w:pPr>
+        <w:ind w:left="4320" w:hanging="360"/>
+      </w:pPr>
+      <w:rPr>
+        <w:rFonts w:ascii="Wingdings" w:hAnsi="Wingdings" w:hint="default"/>
+      </w:rPr>
+    </w:lvl>
+    <w:lvl w:ilvl="6" w:tplc="0C0A0001" w:tentative="1">
+      <w:start w:val="1"/>
+      <w:numFmt w:val="bullet"/>
+      <w:lvlText w:val=""/>
+      <w:lvlJc w:val="left"/>
+      <w:pPr>
+        <w:ind w:left="5040" w:hanging="360"/>
+      </w:pPr>
+      <w:rPr>
+        <w:rFonts w:ascii="Symbol" w:hAnsi="Symbol" w:hint="default"/>
+      </w:rPr>
+    </w:lvl>
+    <w:lvl w:ilvl="7" w:tplc="0C0A0003" w:tentative="1">
+      <w:start w:val="1"/>
+      <w:numFmt w:val="bullet"/>
+      <w:lvlText w:val="o"/>
+      <w:lvlJc w:val="left"/>
+      <w:pPr>
+        <w:ind w:left="5760" w:hanging="360"/>
+      </w:pPr>
+      <w:rPr>
+        <w:rFonts w:ascii="Courier New" w:hAnsi="Courier New" w:cs="Courier New" w:hint="default"/>
+      </w:rPr>
+    </w:lvl>
+    <w:lvl w:ilvl="8" w:tplc="0C0A0005" w:tentative="1">
+      <w:start w:val="1"/>
+      <w:numFmt w:val="bullet"/>
+      <w:lvlText w:val=""/>
+      <w:lvlJc w:val="left"/>
+      <w:pPr>
+        <w:ind w:left="6480" w:hanging="360"/>
+      </w:pPr>
+      <w:rPr>
+        <w:rFonts w:ascii="Wingdings" w:hAnsi="Wingdings" w:hint="default"/>
+      </w:rPr>
+    </w:lvl>
+  </w:abstractNum>
+  <w:abstractNum w:abstractNumId="2" w15:restartNumberingAfterBreak="0">
+    <w:nsid w:val="74CF0083"/>
+    <w:multiLevelType w:val="hybridMultilevel"/>
+    <w:tmpl w:val="9ADA3996"/>
+    <w:lvl w:ilvl="0" w:tplc="98429856">
+      <w:numFmt w:val="bullet"/>
+      <w:lvlText w:val="-"/>
+      <w:lvlJc w:val="left"/>
+      <w:pPr>
+        <w:ind w:left="720" w:hanging="360"/>
+      </w:pPr>
+      <w:rPr>
+        <w:rFonts w:ascii="Aptos" w:eastAsiaTheme="minorEastAsia" w:hAnsi="Aptos" w:cstheme="minorBidi" w:hint="default"/>
+      </w:rPr>
+    </w:lvl>
+    <w:lvl w:ilvl="1" w:tplc="0C0A0003" w:tentative="1">
+      <w:start w:val="1"/>
+      <w:numFmt w:val="bullet"/>
+      <w:lvlText w:val="o"/>
+      <w:lvlJc w:val="left"/>
+      <w:pPr>
+        <w:ind w:left="1440" w:hanging="360"/>
+      </w:pPr>
+      <w:rPr>
+        <w:rFonts w:ascii="Courier New" w:hAnsi="Courier New" w:cs="Courier New" w:hint="default"/>
+      </w:rPr>
+    </w:lvl>
+    <w:lvl w:ilvl="2" w:tplc="0C0A0005" w:tentative="1">
+      <w:start w:val="1"/>
+      <w:numFmt w:val="bullet"/>
+      <w:lvlText w:val=""/>
+      <w:lvlJc w:val="left"/>
+      <w:pPr>
+        <w:ind w:left="2160" w:hanging="360"/>
+      </w:pPr>
+      <w:rPr>
+        <w:rFonts w:ascii="Wingdings" w:hAnsi="Wingdings" w:hint="default"/>
+      </w:rPr>
+    </w:lvl>
+    <w:lvl w:ilvl="3" w:tplc="0C0A0001" w:tentative="1">
+      <w:start w:val="1"/>
+      <w:numFmt w:val="bullet"/>
+      <w:lvlText w:val=""/>
+      <w:lvlJc w:val="left"/>
+      <w:pPr>
+        <w:ind w:left="2880" w:hanging="360"/>
+      </w:pPr>
+      <w:rPr>
+        <w:rFonts w:ascii="Symbol" w:hAnsi="Symbol" w:hint="default"/>
+      </w:rPr>
+    </w:lvl>
+    <w:lvl w:ilvl="4" w:tplc="0C0A0003" w:tentative="1">
+      <w:start w:val="1"/>
+      <w:numFmt w:val="bullet"/>
+      <w:lvlText w:val="o"/>
+      <w:lvlJc w:val="left"/>
+      <w:pPr>
+        <w:ind w:left="3600" w:hanging="360"/>
+      </w:pPr>
+      <w:rPr>
+        <w:rFonts w:ascii="Courier New" w:hAnsi="Courier New" w:cs="Courier New" w:hint="default"/>
+      </w:rPr>
+    </w:lvl>
+    <w:lvl w:ilvl="5" w:tplc="0C0A0005" w:tentative="1">
+      <w:start w:val="1"/>
+      <w:numFmt w:val="bullet"/>
+      <w:lvlText w:val=""/>
+      <w:lvlJc w:val="left"/>
+      <w:pPr>
+        <w:ind w:left="4320" w:hanging="360"/>
+      </w:pPr>
+      <w:rPr>
+        <w:rFonts w:ascii="Wingdings" w:hAnsi="Wingdings" w:hint="default"/>
+      </w:rPr>
+    </w:lvl>
+    <w:lvl w:ilvl="6" w:tplc="0C0A0001" w:tentative="1">
+      <w:start w:val="1"/>
+      <w:numFmt w:val="bullet"/>
+      <w:lvlText w:val=""/>
+      <w:lvlJc w:val="left"/>
+      <w:pPr>
+        <w:ind w:left="5040" w:hanging="360"/>
+      </w:pPr>
+      <w:rPr>
+        <w:rFonts w:ascii="Symbol" w:hAnsi="Symbol" w:hint="default"/>
+      </w:rPr>
+    </w:lvl>
+    <w:lvl w:ilvl="7" w:tplc="0C0A0003" w:tentative="1">
+      <w:start w:val="1"/>
+      <w:numFmt w:val="bullet"/>
+      <w:lvlText w:val="o"/>
+      <w:lvlJc w:val="left"/>
+      <w:pPr>
+        <w:ind w:left="5760" w:hanging="360"/>
+      </w:pPr>
+      <w:rPr>
+        <w:rFonts w:ascii="Courier New" w:hAnsi="Courier New" w:cs="Courier New" w:hint="default"/>
+      </w:rPr>
+    </w:lvl>
+    <w:lvl w:ilvl="8" w:tplc="0C0A0005" w:tentative="1">
+      <w:start w:val="1"/>
+      <w:numFmt w:val="bullet"/>
+      <w:lvlText w:val=""/>
+      <w:lvlJc w:val="left"/>
+      <w:pPr>
+        <w:ind w:left="6480" w:hanging="360"/>
+      </w:pPr>
+      <w:rPr>
+        <w:rFonts w:ascii="Wingdings" w:hAnsi="Wingdings" w:hint="default"/>
+      </w:rPr>
+    </w:lvl>
+  </w:abstractNum>
+  <w:num w:numId="1" w16cid:durableId="1812671870">
+    <w:abstractNumId w:val="0"/>
+  </w:num>
+  <w:num w:numId="2" w16cid:durableId="619603309">
+    <w:abstractNumId w:val="2"/>
+  </w:num>
+  <w:num w:numId="3" w16cid:durableId="1903325811">
+    <w:abstractNumId w:val="1"/>
+  </w:num>
+</w:numbering>
 </file>
 
 <file path=word/styles.xml><?xml version="1.0" encoding="utf-8"?>
@@ -444,7 +3231,6 @@
     <w:next w:val="Normal"/>
     <w:link w:val="Ttulo2Car"/>
     <w:uiPriority w:val="9"/>
-    <w:semiHidden/>
     <w:unhideWhenUsed/>
     <w:qFormat/>
     <w:rsid w:val="00972A2B"/>
@@ -467,7 +3253,6 @@
     <w:next w:val="Normal"/>
     <w:link w:val="Ttulo3Car"/>
     <w:uiPriority w:val="9"/>
-    <w:semiHidden/>
     <w:unhideWhenUsed/>
     <w:qFormat/>
     <w:rsid w:val="00972A2B"/>
@@ -513,7 +3298,6 @@
     <w:next w:val="Normal"/>
     <w:link w:val="Ttulo5Car"/>
     <w:uiPriority w:val="9"/>
-    <w:semiHidden/>
     <w:unhideWhenUsed/>
     <w:qFormat/>
     <w:rsid w:val="00972A2B"/>
@@ -662,7 +3446,6 @@
     <w:basedOn w:val="Fuentedeprrafopredeter"/>
     <w:link w:val="Ttulo2"/>
     <w:uiPriority w:val="9"/>
-    <w:semiHidden/>
     <w:rsid w:val="00972A2B"/>
     <w:rPr>
       <w:rFonts w:asciiTheme="majorHAnsi" w:eastAsiaTheme="majorEastAsia" w:hAnsiTheme="majorHAnsi" w:cstheme="majorBidi"/>
@@ -677,7 +3460,6 @@
     <w:basedOn w:val="Fuentedeprrafopredeter"/>
     <w:link w:val="Ttulo3"/>
     <w:uiPriority w:val="9"/>
-    <w:semiHidden/>
     <w:rsid w:val="00972A2B"/>
     <w:rPr>
       <w:rFonts w:eastAsiaTheme="majorEastAsia" w:cstheme="majorBidi"/>
@@ -707,7 +3489,6 @@
     <w:basedOn w:val="Fuentedeprrafopredeter"/>
     <w:link w:val="Ttulo5"/>
     <w:uiPriority w:val="9"/>
-    <w:semiHidden/>
     <w:rsid w:val="00972A2B"/>
     <w:rPr>
       <w:rFonts w:eastAsiaTheme="majorEastAsia" w:cstheme="majorBidi"/>
@@ -944,6 +3725,92 @@
       <w:smallCaps/>
       <w:color w:val="0F4761" w:themeColor="accent1" w:themeShade="BF"/>
       <w:spacing w:val="5"/>
+    </w:rPr>
+  </w:style>
+  <w:style w:type="character" w:styleId="Textodelmarcadordeposicin">
+    <w:name w:val="Placeholder Text"/>
+    <w:basedOn w:val="Fuentedeprrafopredeter"/>
+    <w:uiPriority w:val="99"/>
+    <w:semiHidden/>
+    <w:rsid w:val="004B46AF"/>
+    <w:rPr>
+      <w:color w:val="666666"/>
+    </w:rPr>
+  </w:style>
+  <w:style w:type="table" w:styleId="Tablaconcuadrcula">
+    <w:name w:val="Table Grid"/>
+    <w:basedOn w:val="Tablanormal"/>
+    <w:uiPriority w:val="39"/>
+    <w:rsid w:val="00BE6360"/>
+    <w:pPr>
+      <w:spacing w:after="0" w:line="240" w:lineRule="auto"/>
+    </w:pPr>
+    <w:tblPr>
+      <w:tblBorders>
+        <w:top w:val="single" w:sz="4" w:space="0" w:color="auto"/>
+        <w:left w:val="single" w:sz="4" w:space="0" w:color="auto"/>
+        <w:bottom w:val="single" w:sz="4" w:space="0" w:color="auto"/>
+        <w:right w:val="single" w:sz="4" w:space="0" w:color="auto"/>
+        <w:insideH w:val="single" w:sz="4" w:space="0" w:color="auto"/>
+        <w:insideV w:val="single" w:sz="4" w:space="0" w:color="auto"/>
+      </w:tblBorders>
+    </w:tblPr>
+  </w:style>
+  <w:style w:type="paragraph" w:styleId="TtuloTDC">
+    <w:name w:val="TOC Heading"/>
+    <w:basedOn w:val="Ttulo1"/>
+    <w:next w:val="Normal"/>
+    <w:uiPriority w:val="39"/>
+    <w:unhideWhenUsed/>
+    <w:qFormat/>
+    <w:rsid w:val="00966681"/>
+    <w:pPr>
+      <w:spacing w:before="240" w:after="0"/>
+      <w:outlineLvl w:val="9"/>
+    </w:pPr>
+    <w:rPr>
+      <w:kern w:val="0"/>
+      <w:sz w:val="32"/>
+      <w:szCs w:val="32"/>
+      <w:lang w:val="es-ES" w:eastAsia="es-ES"/>
+      <w14:ligatures w14:val="none"/>
+    </w:rPr>
+  </w:style>
+  <w:style w:type="paragraph" w:styleId="TDC2">
+    <w:name w:val="toc 2"/>
+    <w:basedOn w:val="Normal"/>
+    <w:next w:val="Normal"/>
+    <w:autoRedefine/>
+    <w:uiPriority w:val="39"/>
+    <w:unhideWhenUsed/>
+    <w:rsid w:val="00966681"/>
+    <w:pPr>
+      <w:spacing w:after="100"/>
+      <w:ind w:left="220"/>
+    </w:pPr>
+  </w:style>
+  <w:style w:type="paragraph" w:styleId="TDC3">
+    <w:name w:val="toc 3"/>
+    <w:basedOn w:val="Normal"/>
+    <w:next w:val="Normal"/>
+    <w:autoRedefine/>
+    <w:uiPriority w:val="39"/>
+    <w:unhideWhenUsed/>
+    <w:rsid w:val="00966681"/>
+    <w:pPr>
+      <w:spacing w:after="100"/>
+      <w:ind w:left="440"/>
+    </w:pPr>
+  </w:style>
+  <w:style w:type="character" w:styleId="Hipervnculo">
+    <w:name w:val="Hyperlink"/>
+    <w:basedOn w:val="Fuentedeprrafopredeter"/>
+    <w:uiPriority w:val="99"/>
+    <w:unhideWhenUsed/>
+    <w:rsid w:val="00966681"/>
+    <w:rPr>
+      <w:color w:val="467886" w:themeColor="hyperlink"/>
+      <w:u w:val="single"/>
     </w:rPr>
   </w:style>
 </w:styles>
@@ -1242,4 +4109,16 @@
     </a:ext>
   </a:extLst>
 </a:theme>
+</file>
+
+<file path=customXml/item1.xml><?xml version="1.0" encoding="utf-8"?>
+<b:Sources xmlns:b="http://schemas.openxmlformats.org/officeDocument/2006/bibliography" xmlns="http://schemas.openxmlformats.org/officeDocument/2006/bibliography" SelectedStyle="\APASixthEditionOfficeOnline.xsl" StyleName="APA" Version="6"/>
+</file>
+
+<file path=customXml/itemProps1.xml><?xml version="1.0" encoding="utf-8"?>
+<ds:datastoreItem xmlns:ds="http://schemas.openxmlformats.org/officeDocument/2006/customXml" ds:itemID="{96E6A697-80EA-47B8-BE4D-FAB0AFE98F6C}">
+  <ds:schemaRefs>
+    <ds:schemaRef ds:uri="http://schemas.openxmlformats.org/officeDocument/2006/bibliography"/>
+  </ds:schemaRefs>
+</ds:datastoreItem>
 </file>
</xml_diff>

<commit_message>
A ver si ahora sí se pushean
</commit_message>
<xml_diff>
--- a/Report.docx
+++ b/Report.docx
@@ -17,6 +17,15 @@
     </w:p>
     <w:sdt>
       <w:sdtPr>
+        <w:rPr>
+          <w:rFonts w:asciiTheme="minorHAnsi" w:eastAsiaTheme="minorHAnsi" w:hAnsiTheme="minorHAnsi" w:cstheme="minorBidi"/>
+          <w:color w:val="auto"/>
+          <w:kern w:val="2"/>
+          <w:sz w:val="22"/>
+          <w:szCs w:val="22"/>
+          <w:lang w:val="en-GB" w:eastAsia="en-US"/>
+          <w14:ligatures w14:val="standardContextual"/>
+        </w:rPr>
         <w:id w:val="-492181317"/>
         <w:docPartObj>
           <w:docPartGallery w:val="Table of Contents"/>
@@ -25,15 +34,8 @@
       </w:sdtPr>
       <w:sdtEndPr>
         <w:rPr>
-          <w:rFonts w:asciiTheme="minorHAnsi" w:eastAsiaTheme="minorHAnsi" w:hAnsiTheme="minorHAnsi" w:cstheme="minorBidi"/>
           <w:b/>
           <w:bCs/>
-          <w:color w:val="auto"/>
-          <w:kern w:val="2"/>
-          <w:sz w:val="22"/>
-          <w:szCs w:val="22"/>
-          <w:lang w:val="en-GB" w:eastAsia="en-US"/>
-          <w14:ligatures w14:val="standardContextual"/>
         </w:rPr>
       </w:sdtEndPr>
       <w:sdtContent>
@@ -68,7 +70,7 @@
           <w:r>
             <w:fldChar w:fldCharType="separate"/>
           </w:r>
-          <w:hyperlink w:anchor="_Toc178503116" w:history="1">
+          <w:hyperlink w:anchor="_Toc179117814" w:history="1">
             <w:r>
               <w:rPr>
                 <w:rStyle w:val="Hipervnculo"/>
@@ -96,7 +98,7 @@
                 <w:noProof/>
                 <w:webHidden/>
               </w:rPr>
-              <w:instrText xml:space="preserve"> PAGEREF _Toc178503116 \h </w:instrText>
+              <w:instrText xml:space="preserve"> PAGEREF _Toc179117814 \h </w:instrText>
             </w:r>
             <w:r>
               <w:rPr>
@@ -141,14 +143,14 @@
               <w:lang w:val="es-ES" w:eastAsia="es-ES"/>
             </w:rPr>
           </w:pPr>
-          <w:hyperlink w:anchor="_Toc178503117" w:history="1">
+          <w:hyperlink w:anchor="_Toc179117815" w:history="1">
             <w:r>
               <w:rPr>
                 <w:rStyle w:val="Hipervnculo"/>
                 <w:noProof/>
                 <w:lang w:val="en-US"/>
               </w:rPr>
-              <w:t>Establishing Data Structure</w:t>
+              <w:t>Statistics and Computational Complexity</w:t>
             </w:r>
             <w:r>
               <w:rPr>
@@ -169,7 +171,7 @@
                 <w:noProof/>
                 <w:webHidden/>
               </w:rPr>
-              <w:instrText xml:space="preserve"> PAGEREF _Toc178503117 \h </w:instrText>
+              <w:instrText xml:space="preserve"> PAGEREF _Toc179117815 \h </w:instrText>
             </w:r>
             <w:r>
               <w:rPr>
@@ -190,225 +192,6 @@
                 <w:webHidden/>
               </w:rPr>
               <w:t>1</w:t>
-            </w:r>
-            <w:r>
-              <w:rPr>
-                <w:noProof/>
-                <w:webHidden/>
-              </w:rPr>
-              <w:fldChar w:fldCharType="end"/>
-            </w:r>
-          </w:hyperlink>
-        </w:p>
-        <w:p>
-          <w:pPr>
-            <w:pStyle w:val="TDC3"/>
-            <w:tabs>
-              <w:tab w:val="right" w:leader="dot" w:pos="8494"/>
-            </w:tabs>
-            <w:rPr>
-              <w:rFonts w:eastAsiaTheme="minorEastAsia"/>
-              <w:noProof/>
-              <w:sz w:val="24"/>
-              <w:szCs w:val="24"/>
-              <w:lang w:val="es-ES" w:eastAsia="es-ES"/>
-            </w:rPr>
-          </w:pPr>
-          <w:hyperlink w:anchor="_Toc178503118" w:history="1">
-            <w:r>
-              <w:rPr>
-                <w:rStyle w:val="Hipervnculo"/>
-                <w:noProof/>
-                <w:lang w:val="en-US"/>
-              </w:rPr>
-              <w:t>Functions</w:t>
-            </w:r>
-            <w:r>
-              <w:rPr>
-                <w:noProof/>
-                <w:webHidden/>
-              </w:rPr>
-              <w:tab/>
-            </w:r>
-            <w:r>
-              <w:rPr>
-                <w:noProof/>
-                <w:webHidden/>
-              </w:rPr>
-              <w:fldChar w:fldCharType="begin"/>
-            </w:r>
-            <w:r>
-              <w:rPr>
-                <w:noProof/>
-                <w:webHidden/>
-              </w:rPr>
-              <w:instrText xml:space="preserve"> PAGEREF _Toc178503118 \h </w:instrText>
-            </w:r>
-            <w:r>
-              <w:rPr>
-                <w:noProof/>
-                <w:webHidden/>
-              </w:rPr>
-            </w:r>
-            <w:r>
-              <w:rPr>
-                <w:noProof/>
-                <w:webHidden/>
-              </w:rPr>
-              <w:fldChar w:fldCharType="separate"/>
-            </w:r>
-            <w:r>
-              <w:rPr>
-                <w:noProof/>
-                <w:webHidden/>
-              </w:rPr>
-              <w:t>1</w:t>
-            </w:r>
-            <w:r>
-              <w:rPr>
-                <w:noProof/>
-                <w:webHidden/>
-              </w:rPr>
-              <w:fldChar w:fldCharType="end"/>
-            </w:r>
-          </w:hyperlink>
-        </w:p>
-        <w:p>
-          <w:pPr>
-            <w:pStyle w:val="TDC3"/>
-            <w:tabs>
-              <w:tab w:val="right" w:leader="dot" w:pos="8494"/>
-            </w:tabs>
-            <w:rPr>
-              <w:rFonts w:eastAsiaTheme="minorEastAsia"/>
-              <w:noProof/>
-              <w:sz w:val="24"/>
-              <w:szCs w:val="24"/>
-              <w:lang w:val="es-ES" w:eastAsia="es-ES"/>
-            </w:rPr>
-          </w:pPr>
-          <w:hyperlink w:anchor="_Toc178503119" w:history="1">
-            <w:r>
-              <w:rPr>
-                <w:rStyle w:val="Hipervnculo"/>
-                <w:noProof/>
-                <w:lang w:val="en-US"/>
-              </w:rPr>
-              <w:t>Classes</w:t>
-            </w:r>
-            <w:r>
-              <w:rPr>
-                <w:noProof/>
-                <w:webHidden/>
-              </w:rPr>
-              <w:tab/>
-            </w:r>
-            <w:r>
-              <w:rPr>
-                <w:noProof/>
-                <w:webHidden/>
-              </w:rPr>
-              <w:fldChar w:fldCharType="begin"/>
-            </w:r>
-            <w:r>
-              <w:rPr>
-                <w:noProof/>
-                <w:webHidden/>
-              </w:rPr>
-              <w:instrText xml:space="preserve"> PAGEREF _Toc178503119 \h </w:instrText>
-            </w:r>
-            <w:r>
-              <w:rPr>
-                <w:noProof/>
-                <w:webHidden/>
-              </w:rPr>
-            </w:r>
-            <w:r>
-              <w:rPr>
-                <w:noProof/>
-                <w:webHidden/>
-              </w:rPr>
-              <w:fldChar w:fldCharType="separate"/>
-            </w:r>
-            <w:r>
-              <w:rPr>
-                <w:noProof/>
-                <w:webHidden/>
-              </w:rPr>
-              <w:t>1</w:t>
-            </w:r>
-            <w:r>
-              <w:rPr>
-                <w:noProof/>
-                <w:webHidden/>
-              </w:rPr>
-              <w:fldChar w:fldCharType="end"/>
-            </w:r>
-          </w:hyperlink>
-        </w:p>
-        <w:p>
-          <w:pPr>
-            <w:pStyle w:val="TDC2"/>
-            <w:tabs>
-              <w:tab w:val="right" w:leader="dot" w:pos="8494"/>
-            </w:tabs>
-            <w:rPr>
-              <w:rFonts w:eastAsiaTheme="minorEastAsia"/>
-              <w:noProof/>
-              <w:sz w:val="24"/>
-              <w:szCs w:val="24"/>
-              <w:lang w:val="es-ES" w:eastAsia="es-ES"/>
-            </w:rPr>
-          </w:pPr>
-          <w:hyperlink w:anchor="_Toc178503120" w:history="1">
-            <w:r>
-              <w:rPr>
-                <w:rStyle w:val="Hipervnculo"/>
-                <w:noProof/>
-                <w:lang w:val="en-US"/>
-              </w:rPr>
-              <w:t>Scrum</w:t>
-            </w:r>
-            <w:r>
-              <w:rPr>
-                <w:noProof/>
-                <w:webHidden/>
-              </w:rPr>
-              <w:tab/>
-            </w:r>
-            <w:r>
-              <w:rPr>
-                <w:noProof/>
-                <w:webHidden/>
-              </w:rPr>
-              <w:fldChar w:fldCharType="begin"/>
-            </w:r>
-            <w:r>
-              <w:rPr>
-                <w:noProof/>
-                <w:webHidden/>
-              </w:rPr>
-              <w:instrText xml:space="preserve"> PAGEREF _Toc178503120 \h </w:instrText>
-            </w:r>
-            <w:r>
-              <w:rPr>
-                <w:noProof/>
-                <w:webHidden/>
-              </w:rPr>
-            </w:r>
-            <w:r>
-              <w:rPr>
-                <w:noProof/>
-                <w:webHidden/>
-              </w:rPr>
-              <w:fldChar w:fldCharType="separate"/>
-            </w:r>
-            <w:r>
-              <w:rPr>
-                <w:noProof/>
-                <w:webHidden/>
-              </w:rPr>
-              <w:t>2</w:t>
             </w:r>
             <w:r>
               <w:rPr>
@@ -682,7 +465,7 @@
           <w:lang w:val="en-US"/>
         </w:rPr>
       </w:pPr>
-      <w:bookmarkStart w:id="0" w:name="_Toc178503116"/>
+      <w:bookmarkStart w:id="0" w:name="_Toc179117814"/>
       <w:r>
         <w:rPr>
           <w:rFonts w:eastAsiaTheme="minorEastAsia"/>
@@ -947,37 +730,192 @@
     </w:p>
     <w:p>
       <w:pPr>
-        <w:pStyle w:val="Ttulo2"/>
-        <w:rPr>
-          <w:rFonts w:eastAsiaTheme="minorEastAsia"/>
-          <w:lang w:val="en-US"/>
-        </w:rPr>
-      </w:pPr>
-      <w:bookmarkStart w:id="1" w:name="_Toc178503117"/>
-      <w:r>
-        <w:rPr>
-          <w:rFonts w:eastAsiaTheme="minorEastAsia"/>
-          <w:lang w:val="en-US"/>
-        </w:rPr>
-        <w:t>Establishing Data Structure</w:t>
-      </w:r>
-      <w:bookmarkEnd w:id="1"/>
+        <w:rPr>
+          <w:rFonts w:eastAsiaTheme="minorEastAsia"/>
+          <w:lang w:val="en-US"/>
+        </w:rPr>
+      </w:pPr>
+      <w:r>
+        <w:rPr>
+          <w:rFonts w:eastAsiaTheme="minorEastAsia"/>
+          <w:lang w:val="en-US"/>
+        </w:rPr>
+        <w:t xml:space="preserve">I just added to the attributes of intersection a list of </w:t>
+      </w:r>
+      <w:r>
+        <w:rPr>
+          <w:rFonts w:eastAsiaTheme="minorEastAsia"/>
+          <w:lang w:val="en-US"/>
+        </w:rPr>
+        <w:t xml:space="preserve">dictionaries containing </w:t>
+      </w:r>
+      <w:r>
+        <w:rPr>
+          <w:rFonts w:eastAsiaTheme="minorEastAsia"/>
+          <w:lang w:val="en-US"/>
+        </w:rPr>
+        <w:t xml:space="preserve">destinations where I can go </w:t>
+      </w:r>
+      <w:r>
+        <w:rPr>
+          <w:rFonts w:eastAsiaTheme="minorEastAsia"/>
+          <w:lang w:val="en-US"/>
+        </w:rPr>
+        <w:t>and its respective cost</w:t>
+      </w:r>
+      <w:r>
+        <w:rPr>
+          <w:rFonts w:eastAsiaTheme="minorEastAsia"/>
+          <w:lang w:val="en-US"/>
+        </w:rPr>
+        <w:t>. It would be like this.</w:t>
+      </w:r>
     </w:p>
     <w:p>
       <w:pPr>
-        <w:pStyle w:val="Ttulo3"/>
-        <w:rPr>
-          <w:lang w:val="en-US"/>
-        </w:rPr>
-      </w:pPr>
-      <w:bookmarkStart w:id="2" w:name="_Toc178503118"/>
-      <w:r>
-        <w:rPr>
-          <w:lang w:val="en-US"/>
-        </w:rPr>
-        <w:t>Functions</w:t>
-      </w:r>
-      <w:bookmarkEnd w:id="2"/>
+        <w:rPr>
+          <w:rFonts w:eastAsiaTheme="minorEastAsia"/>
+          <w:lang w:val="en-US"/>
+        </w:rPr>
+      </w:pPr>
+      <w:r>
+        <w:rPr>
+          <w:rFonts w:eastAsiaTheme="minorEastAsia"/>
+          <w:b/>
+          <w:bCs/>
+          <w:lang w:val="en-US"/>
+        </w:rPr>
+        <w:t>intersections</w:t>
+      </w:r>
+      <w:r>
+        <w:rPr>
+          <w:rFonts w:eastAsiaTheme="minorEastAsia"/>
+          <w:lang w:val="en-US"/>
+        </w:rPr>
+        <w:t xml:space="preserve">: a list of dictionaries with attributes </w:t>
+      </w:r>
+      <w:r>
+        <w:rPr>
+          <w:rFonts w:eastAsiaTheme="minorEastAsia"/>
+          <w:b/>
+          <w:bCs/>
+          <w:lang w:val="en-US"/>
+        </w:rPr>
+        <w:t>identifier</w:t>
+      </w:r>
+      <w:r>
+        <w:rPr>
+          <w:rFonts w:eastAsiaTheme="minorEastAsia"/>
+          <w:lang w:val="en-US"/>
+        </w:rPr>
+        <w:t xml:space="preserve">, </w:t>
+      </w:r>
+      <w:r>
+        <w:rPr>
+          <w:rFonts w:eastAsiaTheme="minorEastAsia"/>
+          <w:b/>
+          <w:bCs/>
+          <w:lang w:val="en-US"/>
+        </w:rPr>
+        <w:t>longitude</w:t>
+      </w:r>
+      <w:r>
+        <w:rPr>
+          <w:rFonts w:eastAsiaTheme="minorEastAsia"/>
+          <w:lang w:val="en-US"/>
+        </w:rPr>
+        <w:t xml:space="preserve">, </w:t>
+      </w:r>
+      <w:r>
+        <w:rPr>
+          <w:rFonts w:eastAsiaTheme="minorEastAsia"/>
+          <w:b/>
+          <w:bCs/>
+          <w:lang w:val="en-US"/>
+        </w:rPr>
+        <w:t>latitude</w:t>
+      </w:r>
+      <w:r>
+        <w:rPr>
+          <w:rFonts w:eastAsiaTheme="minorEastAsia"/>
+          <w:b/>
+          <w:bCs/>
+          <w:lang w:val="en-US"/>
+        </w:rPr>
+        <w:t xml:space="preserve"> </w:t>
+      </w:r>
+      <w:r>
+        <w:rPr>
+          <w:rFonts w:eastAsiaTheme="minorEastAsia"/>
+          <w:lang w:val="en-US"/>
+        </w:rPr>
+        <w:t>and</w:t>
+      </w:r>
+      <w:r>
+        <w:rPr>
+          <w:rFonts w:eastAsiaTheme="minorEastAsia"/>
+          <w:b/>
+          <w:bCs/>
+          <w:lang w:val="en-US"/>
+        </w:rPr>
+        <w:t xml:space="preserve"> whereto</w:t>
+      </w:r>
+      <w:r>
+        <w:rPr>
+          <w:rFonts w:eastAsiaTheme="minorEastAsia"/>
+          <w:lang w:val="en-US"/>
+        </w:rPr>
+        <w:t>.</w:t>
+      </w:r>
+    </w:p>
+    <w:p>
+      <w:pPr>
+        <w:rPr>
+          <w:rFonts w:eastAsiaTheme="minorEastAsia"/>
+          <w:lang w:val="en-US"/>
+        </w:rPr>
+      </w:pPr>
+      <w:r>
+        <w:rPr>
+          <w:rFonts w:eastAsiaTheme="minorEastAsia"/>
+          <w:lang w:val="en-US"/>
+        </w:rPr>
+        <w:t xml:space="preserve">Where </w:t>
+      </w:r>
+      <w:r>
+        <w:rPr>
+          <w:rFonts w:eastAsiaTheme="minorEastAsia"/>
+          <w:b/>
+          <w:bCs/>
+          <w:lang w:val="en-US"/>
+        </w:rPr>
+        <w:t>whereto</w:t>
+      </w:r>
+      <w:r>
+        <w:rPr>
+          <w:rFonts w:eastAsiaTheme="minorEastAsia"/>
+          <w:lang w:val="en-US"/>
+        </w:rPr>
+        <w:t xml:space="preserve"> is a list of dictionaries.</w:t>
+      </w:r>
+    </w:p>
+    <w:p>
+      <w:pPr>
+        <w:pStyle w:val="Ttulo2"/>
+        <w:rPr>
+          <w:rFonts w:eastAsiaTheme="minorEastAsia"/>
+          <w:lang w:val="en-US"/>
+        </w:rPr>
+      </w:pPr>
+      <w:bookmarkStart w:id="1" w:name="_Toc179117815"/>
+      <w:r>
+        <w:rPr>
+          <w:rFonts w:eastAsiaTheme="minorEastAsia"/>
+          <w:lang w:val="en-US"/>
+        </w:rPr>
+        <w:t>Statistics and Computational Complexity</w:t>
+      </w:r>
+      <w:bookmarkEnd w:id="1"/>
     </w:p>
     <w:tbl>
       <w:tblPr>
@@ -1002,13 +940,6 @@
                 <w:lang w:val="en-US"/>
               </w:rPr>
             </w:pPr>
-            <w:r>
-              <w:rPr>
-                <w:rFonts w:eastAsiaTheme="minorEastAsia"/>
-                <w:lang w:val="en-US"/>
-              </w:rPr>
-              <w:t>Function</w:t>
-            </w:r>
           </w:p>
         </w:tc>
         <w:tc>
@@ -1027,7 +958,7 @@
                 <w:rFonts w:eastAsiaTheme="minorEastAsia"/>
                 <w:lang w:val="en-US"/>
               </w:rPr>
-              <w:t>Input</w:t>
+              <w:t>Depth-First</w:t>
             </w:r>
           </w:p>
         </w:tc>
@@ -1047,7 +978,7 @@
                 <w:rFonts w:eastAsiaTheme="minorEastAsia"/>
                 <w:lang w:val="en-US"/>
               </w:rPr>
-              <w:t>Output</w:t>
+              <w:t>Breadth-First</w:t>
             </w:r>
           </w:p>
         </w:tc>
@@ -1069,7 +1000,7 @@
                 <w:rFonts w:eastAsiaTheme="minorEastAsia"/>
                 <w:lang w:val="en-US"/>
               </w:rPr>
-              <w:t>search</w:t>
+              <w:t>Expanded nodes</w:t>
             </w:r>
           </w:p>
         </w:tc>
@@ -1089,7 +1020,7 @@
                 <w:rFonts w:eastAsiaTheme="minorEastAsia"/>
                 <w:lang w:val="en-US"/>
               </w:rPr>
-              <w:t>(Problem, State)</w:t>
+              <w:t>27</w:t>
             </w:r>
           </w:p>
         </w:tc>
@@ -1109,24 +1040,8 @@
                 <w:rFonts w:eastAsiaTheme="minorEastAsia"/>
                 <w:lang w:val="en-US"/>
               </w:rPr>
-              <w:t>r</w:t>
-            </w:r>
-            <w:r>
-              <w:rPr>
-                <w:rFonts w:eastAsiaTheme="minorEastAsia"/>
-                <w:lang w:val="en-US"/>
-              </w:rPr>
-              <w:t xml:space="preserve">eturn </w:t>
-            </w:r>
-            <w:proofErr w:type="spellStart"/>
-            <w:r>
-              <w:rPr>
-                <w:rFonts w:eastAsiaTheme="minorEastAsia"/>
-                <w:lang w:val="en-US"/>
-              </w:rPr>
-              <w:t>listOfActions</w:t>
-            </w:r>
-            <w:proofErr w:type="spellEnd"/>
+              <w:t>25</w:t>
+            </w:r>
           </w:p>
         </w:tc>
       </w:tr>
@@ -1142,15 +1057,13 @@
                 <w:lang w:val="en-US"/>
               </w:rPr>
             </w:pPr>
-            <w:proofErr w:type="spellStart"/>
-            <w:r>
-              <w:rPr>
-                <w:rFonts w:eastAsiaTheme="minorEastAsia"/>
-                <w:lang w:val="en-US"/>
-              </w:rPr>
-              <w:t>testGoal</w:t>
-            </w:r>
-            <w:proofErr w:type="spellEnd"/>
+            <w:r>
+              <w:rPr>
+                <w:rFonts w:eastAsiaTheme="minorEastAsia"/>
+                <w:lang w:val="en-US"/>
+              </w:rPr>
+              <w:t>Explored nodes</w:t>
+            </w:r>
           </w:p>
         </w:tc>
         <w:tc>
@@ -1169,7 +1082,7 @@
                 <w:rFonts w:eastAsiaTheme="minorEastAsia"/>
                 <w:lang w:val="en-US"/>
               </w:rPr>
-              <w:t>(State)</w:t>
+              <w:t>36</w:t>
             </w:r>
           </w:p>
         </w:tc>
@@ -1189,17 +1102,8 @@
                 <w:rFonts w:eastAsiaTheme="minorEastAsia"/>
                 <w:lang w:val="en-US"/>
               </w:rPr>
-              <w:t xml:space="preserve">return </w:t>
-            </w:r>
-            <w:proofErr w:type="spellStart"/>
-            <w:r>
-              <w:rPr>
-                <w:rFonts w:eastAsiaTheme="minorEastAsia"/>
-                <w:lang w:val="en-US"/>
-              </w:rPr>
-              <w:t>boolean</w:t>
-            </w:r>
-            <w:proofErr w:type="spellEnd"/>
+              <w:t>35</w:t>
+            </w:r>
           </w:p>
         </w:tc>
       </w:tr>
@@ -1215,15 +1119,13 @@
                 <w:lang w:val="en-US"/>
               </w:rPr>
             </w:pPr>
-            <w:proofErr w:type="spellStart"/>
-            <w:r>
-              <w:rPr>
-                <w:rFonts w:eastAsiaTheme="minorEastAsia"/>
-                <w:lang w:val="en-US"/>
-              </w:rPr>
-              <w:t>succesor</w:t>
-            </w:r>
-            <w:proofErr w:type="spellEnd"/>
+            <w:r>
+              <w:rPr>
+                <w:rFonts w:eastAsiaTheme="minorEastAsia"/>
+                <w:lang w:val="en-US"/>
+              </w:rPr>
+              <w:t>Depth of solution</w:t>
+            </w:r>
           </w:p>
         </w:tc>
         <w:tc>
@@ -1242,21 +1144,7 @@
                 <w:rFonts w:eastAsiaTheme="minorEastAsia"/>
                 <w:lang w:val="en-US"/>
               </w:rPr>
-              <w:t>(</w:t>
-            </w:r>
-            <w:r>
-              <w:rPr>
-                <w:rFonts w:eastAsiaTheme="minorEastAsia"/>
-                <w:lang w:val="en-US"/>
-              </w:rPr>
-              <w:t>Node</w:t>
-            </w:r>
-            <w:r>
-              <w:rPr>
-                <w:rFonts w:eastAsiaTheme="minorEastAsia"/>
-                <w:lang w:val="en-US"/>
-              </w:rPr>
-              <w:t>)</w:t>
+              <w:t>12</w:t>
             </w:r>
           </w:p>
         </w:tc>
@@ -1276,152 +1164,7 @@
                 <w:rFonts w:eastAsiaTheme="minorEastAsia"/>
                 <w:lang w:val="en-US"/>
               </w:rPr>
-              <w:t>return Node</w:t>
-            </w:r>
-          </w:p>
-        </w:tc>
-      </w:tr>
-    </w:tbl>
-    <w:p>
-      <w:pPr>
-        <w:rPr>
-          <w:rFonts w:eastAsiaTheme="minorEastAsia"/>
-          <w:lang w:val="en-US"/>
-        </w:rPr>
-      </w:pPr>
-      <w:bookmarkStart w:id="3" w:name="_Toc178503119"/>
-      <w:r>
-        <w:rPr>
-          <w:rFonts w:eastAsiaTheme="minorEastAsia"/>
-          <w:lang w:val="en-US"/>
-        </w:rPr>
-        <w:t xml:space="preserve">search: can be only one function that prompts the user for a number between 0 and 2 being </w:t>
-      </w:r>
-    </w:p>
-    <w:p>
-      <w:pPr>
-        <w:rPr>
-          <w:rFonts w:eastAsiaTheme="minorEastAsia"/>
-          <w:lang w:val="en-US"/>
-        </w:rPr>
-      </w:pPr>
-      <w:r>
-        <w:rPr>
-          <w:rFonts w:eastAsiaTheme="minorEastAsia"/>
-          <w:lang w:val="en-US"/>
-        </w:rPr>
-        <w:t>0: depth-first</w:t>
-      </w:r>
-    </w:p>
-    <w:p>
-      <w:pPr>
-        <w:rPr>
-          <w:rFonts w:eastAsiaTheme="minorEastAsia"/>
-          <w:lang w:val="en-US"/>
-        </w:rPr>
-      </w:pPr>
-      <w:r>
-        <w:rPr>
-          <w:rFonts w:eastAsiaTheme="minorEastAsia"/>
-          <w:lang w:val="en-US"/>
-        </w:rPr>
-        <w:t>1: breadth-first</w:t>
-      </w:r>
-    </w:p>
-    <w:p>
-      <w:pPr>
-        <w:rPr>
-          <w:rFonts w:eastAsiaTheme="minorEastAsia"/>
-          <w:lang w:val="en-US"/>
-        </w:rPr>
-      </w:pPr>
-      <w:r>
-        <w:rPr>
-          <w:rFonts w:eastAsiaTheme="minorEastAsia"/>
-          <w:lang w:val="en-US"/>
-        </w:rPr>
-        <w:lastRenderedPageBreak/>
-        <w:t xml:space="preserve">2: random </w:t>
-      </w:r>
-    </w:p>
-    <w:p>
-      <w:pPr>
-        <w:rPr>
-          <w:rFonts w:eastAsiaTheme="minorEastAsia"/>
-          <w:lang w:val="en-US"/>
-        </w:rPr>
-      </w:pPr>
-      <w:r>
-        <w:rPr>
-          <w:rFonts w:eastAsiaTheme="minorEastAsia"/>
-          <w:lang w:val="en-US"/>
-        </w:rPr>
-        <w:t>I don’t really see the idea of search being an abstract class.</w:t>
-      </w:r>
-    </w:p>
-    <w:p>
-      <w:pPr>
-        <w:rPr>
-          <w:rFonts w:eastAsiaTheme="minorEastAsia"/>
-          <w:lang w:val="en-US"/>
-        </w:rPr>
-      </w:pPr>
-      <w:r>
-        <w:rPr>
-          <w:rFonts w:eastAsiaTheme="minorEastAsia"/>
-          <w:lang w:val="en-US"/>
-        </w:rPr>
-        <w:t>Procedures</w:t>
-      </w:r>
-    </w:p>
-    <w:tbl>
-      <w:tblPr>
-        <w:tblStyle w:val="Tablaconcuadrcula"/>
-        <w:tblW w:w="0" w:type="auto"/>
-        <w:tblLook w:val="04A0" w:firstRow="1" w:lastRow="0" w:firstColumn="1" w:lastColumn="0" w:noHBand="0" w:noVBand="1"/>
-      </w:tblPr>
-      <w:tblGrid>
-        <w:gridCol w:w="4247"/>
-        <w:gridCol w:w="4247"/>
-      </w:tblGrid>
-      <w:tr>
-        <w:tc>
-          <w:tcPr>
-            <w:tcW w:w="4247" w:type="dxa"/>
-          </w:tcPr>
-          <w:p>
-            <w:pPr>
-              <w:rPr>
-                <w:rFonts w:eastAsiaTheme="minorEastAsia"/>
-                <w:lang w:val="en-US"/>
-              </w:rPr>
-            </w:pPr>
-            <w:r>
-              <w:rPr>
-                <w:rFonts w:eastAsiaTheme="minorEastAsia"/>
-                <w:lang w:val="en-US"/>
-              </w:rPr>
-              <w:t>Procedures</w:t>
-            </w:r>
-          </w:p>
-        </w:tc>
-        <w:tc>
-          <w:tcPr>
-            <w:tcW w:w="4247" w:type="dxa"/>
-          </w:tcPr>
-          <w:p>
-            <w:pPr>
-              <w:rPr>
-                <w:rFonts w:eastAsiaTheme="minorEastAsia"/>
-                <w:lang w:val="en-US"/>
-              </w:rPr>
-            </w:pPr>
-            <w:r>
-              <w:rPr>
-                <w:rFonts w:eastAsiaTheme="minorEastAsia"/>
-                <w:lang w:val="en-US"/>
-              </w:rPr>
-              <w:t>Input</w:t>
+              <w:t>8</w:t>
             </w:r>
           </w:p>
         </w:tc>
@@ -1429,7 +1172,7 @@
       <w:tr>
         <w:tc>
           <w:tcPr>
-            <w:tcW w:w="4247" w:type="dxa"/>
+            <w:tcW w:w="2831" w:type="dxa"/>
           </w:tcPr>
           <w:p>
             <w:pPr>
@@ -1438,36 +1181,18 @@
                 <w:lang w:val="en-US"/>
               </w:rPr>
             </w:pPr>
-            <w:proofErr w:type="spellStart"/>
-            <w:proofErr w:type="gramStart"/>
-            <w:r>
-              <w:rPr>
-                <w:rFonts w:eastAsiaTheme="minorEastAsia"/>
-                <w:lang w:val="en-US"/>
-              </w:rPr>
-              <w:t>initializeOpen</w:t>
-            </w:r>
-            <w:proofErr w:type="spellEnd"/>
-            <w:r>
-              <w:rPr>
-                <w:rFonts w:eastAsiaTheme="minorEastAsia"/>
-                <w:lang w:val="en-US"/>
-              </w:rPr>
-              <w:t>(</w:t>
-            </w:r>
-            <w:proofErr w:type="gramEnd"/>
-            <w:r>
-              <w:rPr>
-                <w:rFonts w:eastAsiaTheme="minorEastAsia"/>
-                <w:lang w:val="en-US"/>
-              </w:rPr>
-              <w:t>)</w:t>
+            <w:r>
+              <w:rPr>
+                <w:rFonts w:eastAsiaTheme="minorEastAsia"/>
+                <w:lang w:val="en-US"/>
+              </w:rPr>
+              <w:t>Nodes generated</w:t>
             </w:r>
           </w:p>
         </w:tc>
         <w:tc>
           <w:tcPr>
-            <w:tcW w:w="4247" w:type="dxa"/>
+            <w:tcW w:w="2831" w:type="dxa"/>
           </w:tcPr>
           <w:p>
             <w:pPr>
@@ -1481,730 +1206,7 @@
                 <w:rFonts w:eastAsiaTheme="minorEastAsia"/>
                 <w:lang w:val="en-US"/>
               </w:rPr>
-              <w:t>(initial)</w:t>
-            </w:r>
-          </w:p>
-        </w:tc>
-      </w:tr>
-    </w:tbl>
-    <w:p>
-      <w:pPr>
-        <w:rPr>
-          <w:rFonts w:eastAsiaTheme="minorEastAsia"/>
-          <w:lang w:val="en-US"/>
-        </w:rPr>
-      </w:pPr>
-    </w:p>
-    <w:p>
-      <w:pPr>
-        <w:pStyle w:val="Ttulo3"/>
-        <w:rPr>
-          <w:rFonts w:eastAsiaTheme="minorEastAsia"/>
-          <w:lang w:val="en-US"/>
-        </w:rPr>
-      </w:pPr>
-      <w:r>
-        <w:rPr>
-          <w:rFonts w:eastAsiaTheme="minorEastAsia"/>
-          <w:lang w:val="en-US"/>
-        </w:rPr>
-        <w:t>Classes</w:t>
-      </w:r>
-      <w:bookmarkEnd w:id="3"/>
-    </w:p>
-    <w:tbl>
-      <w:tblPr>
-        <w:tblStyle w:val="Tablaconcuadrcula"/>
-        <w:tblW w:w="0" w:type="auto"/>
-        <w:tblLook w:val="04A0" w:firstRow="1" w:lastRow="0" w:firstColumn="1" w:lastColumn="0" w:noHBand="0" w:noVBand="1"/>
-      </w:tblPr>
-      <w:tblGrid>
-        <w:gridCol w:w="2120"/>
-      </w:tblGrid>
-      <w:tr>
-        <w:tc>
-          <w:tcPr>
-            <w:tcW w:w="2120" w:type="dxa"/>
-          </w:tcPr>
-          <w:p>
-            <w:pPr>
-              <w:rPr>
-                <w:rFonts w:eastAsiaTheme="minorEastAsia"/>
-                <w:lang w:val="en-US"/>
-              </w:rPr>
-            </w:pPr>
-            <w:r>
-              <w:rPr>
-                <w:rFonts w:eastAsiaTheme="minorEastAsia"/>
-                <w:lang w:val="en-US"/>
-              </w:rPr>
-              <w:t>State</w:t>
-            </w:r>
-          </w:p>
-        </w:tc>
-      </w:tr>
-      <w:tr>
-        <w:tc>
-          <w:tcPr>
-            <w:tcW w:w="2120" w:type="dxa"/>
-          </w:tcPr>
-          <w:p>
-            <w:pPr>
-              <w:rPr>
-                <w:rFonts w:eastAsiaTheme="minorEastAsia"/>
-                <w:lang w:val="en-US"/>
-              </w:rPr>
-            </w:pPr>
-            <w:r>
-              <w:rPr>
-                <w:rFonts w:eastAsiaTheme="minorEastAsia"/>
-                <w:lang w:val="en-US"/>
-              </w:rPr>
-              <w:t>-</w:t>
-            </w:r>
-            <w:proofErr w:type="spellStart"/>
-            <w:r>
-              <w:rPr>
-                <w:rFonts w:eastAsiaTheme="minorEastAsia"/>
-                <w:lang w:val="en-US"/>
-              </w:rPr>
-              <w:t>accumulatedCost</w:t>
-            </w:r>
-            <w:proofErr w:type="spellEnd"/>
-            <w:r>
-              <w:rPr>
-                <w:rFonts w:eastAsiaTheme="minorEastAsia"/>
-                <w:lang w:val="en-US"/>
-              </w:rPr>
-              <w:t>: float</w:t>
-            </w:r>
-          </w:p>
-        </w:tc>
-      </w:tr>
-      <w:tr>
-        <w:tc>
-          <w:tcPr>
-            <w:tcW w:w="2120" w:type="dxa"/>
-          </w:tcPr>
-          <w:p>
-            <w:pPr>
-              <w:rPr>
-                <w:rFonts w:eastAsiaTheme="minorEastAsia"/>
-                <w:lang w:val="en-US"/>
-              </w:rPr>
-            </w:pPr>
-            <w:proofErr w:type="spellStart"/>
-            <w:proofErr w:type="gramStart"/>
-            <w:r>
-              <w:rPr>
-                <w:rFonts w:eastAsiaTheme="minorEastAsia"/>
-                <w:lang w:val="en-US"/>
-              </w:rPr>
-              <w:t>initializeOpen</w:t>
-            </w:r>
-            <w:proofErr w:type="spellEnd"/>
-            <w:r>
-              <w:rPr>
-                <w:rFonts w:eastAsiaTheme="minorEastAsia"/>
-                <w:lang w:val="en-US"/>
-              </w:rPr>
-              <w:t>(</w:t>
-            </w:r>
-            <w:proofErr w:type="gramEnd"/>
-            <w:r>
-              <w:rPr>
-                <w:rFonts w:eastAsiaTheme="minorEastAsia"/>
-                <w:lang w:val="en-US"/>
-              </w:rPr>
-              <w:t>)</w:t>
-            </w:r>
-          </w:p>
-        </w:tc>
-      </w:tr>
-    </w:tbl>
-    <w:tbl>
-      <w:tblPr>
-        <w:tblStyle w:val="Tablaconcuadrcula"/>
-        <w:tblpPr w:leftFromText="141" w:rightFromText="141" w:vertAnchor="text" w:horzAnchor="page" w:tblpX="4546" w:tblpY="-998"/>
-        <w:tblW w:w="0" w:type="auto"/>
-        <w:tblLook w:val="04A0" w:firstRow="1" w:lastRow="0" w:firstColumn="1" w:lastColumn="0" w:noHBand="0" w:noVBand="1"/>
-      </w:tblPr>
-      <w:tblGrid>
-        <w:gridCol w:w="988"/>
-      </w:tblGrid>
-      <w:tr>
-        <w:tc>
-          <w:tcPr>
-            <w:tcW w:w="988" w:type="dxa"/>
-          </w:tcPr>
-          <w:p>
-            <w:pPr>
-              <w:rPr>
-                <w:rFonts w:eastAsiaTheme="minorEastAsia"/>
-                <w:lang w:val="en-US"/>
-              </w:rPr>
-            </w:pPr>
-            <w:r>
-              <w:rPr>
-                <w:rFonts w:eastAsiaTheme="minorEastAsia"/>
-                <w:lang w:val="en-US"/>
-              </w:rPr>
-              <w:t>Node</w:t>
-            </w:r>
-          </w:p>
-        </w:tc>
-      </w:tr>
-      <w:tr>
-        <w:tc>
-          <w:tcPr>
-            <w:tcW w:w="988" w:type="dxa"/>
-          </w:tcPr>
-          <w:p>
-            <w:pPr>
-              <w:rPr>
-                <w:rFonts w:eastAsiaTheme="minorEastAsia"/>
-                <w:lang w:val="en-US"/>
-              </w:rPr>
-            </w:pPr>
-            <w:r>
-              <w:rPr>
-                <w:rFonts w:eastAsiaTheme="minorEastAsia"/>
-                <w:lang w:val="en-US"/>
-              </w:rPr>
-              <w:t>-</w:t>
-            </w:r>
-            <w:r>
-              <w:rPr>
-                <w:rFonts w:eastAsiaTheme="minorEastAsia"/>
-                <w:lang w:val="en-US"/>
-              </w:rPr>
-              <w:t>state</w:t>
-            </w:r>
-            <w:r>
-              <w:rPr>
-                <w:rFonts w:eastAsiaTheme="minorEastAsia"/>
-                <w:lang w:val="en-US"/>
-              </w:rPr>
-              <w:t>: State</w:t>
-            </w:r>
-          </w:p>
-          <w:p>
-            <w:pPr>
-              <w:rPr>
-                <w:rFonts w:eastAsiaTheme="minorEastAsia"/>
-                <w:lang w:val="en-US"/>
-              </w:rPr>
-            </w:pPr>
-            <w:r>
-              <w:rPr>
-                <w:rFonts w:eastAsiaTheme="minorEastAsia"/>
-                <w:lang w:val="en-US"/>
-              </w:rPr>
-              <w:t>-parent</w:t>
-            </w:r>
-            <w:r>
-              <w:rPr>
-                <w:rFonts w:eastAsiaTheme="minorEastAsia"/>
-                <w:lang w:val="en-US"/>
-              </w:rPr>
-              <w:t>: pointer</w:t>
-            </w:r>
-          </w:p>
-        </w:tc>
-      </w:tr>
-      <w:tr>
-        <w:tc>
-          <w:tcPr>
-            <w:tcW w:w="988" w:type="dxa"/>
-          </w:tcPr>
-          <w:p>
-            <w:pPr>
-              <w:rPr>
-                <w:rFonts w:eastAsiaTheme="minorEastAsia"/>
-                <w:lang w:val="en-US"/>
-              </w:rPr>
-            </w:pPr>
-          </w:p>
-        </w:tc>
-      </w:tr>
-    </w:tbl>
-    <w:tbl>
-      <w:tblPr>
-        <w:tblStyle w:val="Tablaconcuadrcula"/>
-        <w:tblpPr w:leftFromText="141" w:rightFromText="141" w:vertAnchor="page" w:horzAnchor="page" w:tblpX="7051" w:tblpY="4801"/>
-        <w:tblW w:w="0" w:type="auto"/>
-        <w:tblLook w:val="04A0" w:firstRow="1" w:lastRow="0" w:firstColumn="1" w:lastColumn="0" w:noHBand="0" w:noVBand="1"/>
-      </w:tblPr>
-      <w:tblGrid>
-        <w:gridCol w:w="1961"/>
-      </w:tblGrid>
-      <w:tr>
-        <w:tc>
-          <w:tcPr>
-            <w:tcW w:w="1961" w:type="dxa"/>
-          </w:tcPr>
-          <w:p>
-            <w:pPr>
-              <w:rPr>
-                <w:rFonts w:eastAsiaTheme="minorEastAsia"/>
-                <w:lang w:val="en-US"/>
-              </w:rPr>
-            </w:pPr>
-            <w:r>
-              <w:rPr>
-                <w:rFonts w:eastAsiaTheme="minorEastAsia"/>
-                <w:lang w:val="en-US"/>
-              </w:rPr>
-              <w:t>Search (abstract)</w:t>
-            </w:r>
-          </w:p>
-        </w:tc>
-      </w:tr>
-      <w:tr>
-        <w:tc>
-          <w:tcPr>
-            <w:tcW w:w="1961" w:type="dxa"/>
-          </w:tcPr>
-          <w:p>
-            <w:pPr>
-              <w:rPr>
-                <w:rFonts w:eastAsiaTheme="minorEastAsia"/>
-                <w:lang w:val="en-US"/>
-              </w:rPr>
-            </w:pPr>
-          </w:p>
-        </w:tc>
-      </w:tr>
-      <w:tr>
-        <w:tc>
-          <w:tcPr>
-            <w:tcW w:w="1961" w:type="dxa"/>
-          </w:tcPr>
-          <w:p>
-            <w:pPr>
-              <w:rPr>
-                <w:rFonts w:eastAsiaTheme="minorEastAsia"/>
-                <w:lang w:val="en-US"/>
-              </w:rPr>
-            </w:pPr>
-          </w:p>
-        </w:tc>
-      </w:tr>
-    </w:tbl>
-    <w:p>
-      <w:pPr>
-        <w:rPr>
-          <w:rFonts w:eastAsiaTheme="minorEastAsia"/>
-          <w:lang w:val="en-US"/>
-        </w:rPr>
-      </w:pPr>
-    </w:p>
-    <w:p>
-      <w:pPr>
-        <w:rPr>
-          <w:rFonts w:eastAsiaTheme="minorEastAsia"/>
-          <w:lang w:val="en-US"/>
-        </w:rPr>
-      </w:pPr>
-    </w:p>
-    <w:tbl>
-      <w:tblPr>
-        <w:tblStyle w:val="Tablaconcuadrcula"/>
-        <w:tblW w:w="0" w:type="auto"/>
-        <w:tblLook w:val="04A0" w:firstRow="1" w:lastRow="0" w:firstColumn="1" w:lastColumn="0" w:noHBand="0" w:noVBand="1"/>
-      </w:tblPr>
-      <w:tblGrid>
-        <w:gridCol w:w="1135"/>
-      </w:tblGrid>
-      <w:tr>
-        <w:tc>
-          <w:tcPr>
-            <w:tcW w:w="1135" w:type="dxa"/>
-          </w:tcPr>
-          <w:p>
-            <w:pPr>
-              <w:rPr>
-                <w:rFonts w:eastAsiaTheme="minorEastAsia"/>
-                <w:lang w:val="en-US"/>
-              </w:rPr>
-            </w:pPr>
-            <w:r>
-              <w:rPr>
-                <w:rFonts w:eastAsiaTheme="minorEastAsia"/>
-                <w:lang w:val="en-US"/>
-              </w:rPr>
-              <w:t>Problem</w:t>
-            </w:r>
-          </w:p>
-        </w:tc>
-      </w:tr>
-      <w:tr>
-        <w:tc>
-          <w:tcPr>
-            <w:tcW w:w="1135" w:type="dxa"/>
-          </w:tcPr>
-          <w:p>
-            <w:pPr>
-              <w:rPr>
-                <w:rFonts w:eastAsiaTheme="minorEastAsia"/>
-                <w:lang w:val="en-US"/>
-              </w:rPr>
-            </w:pPr>
-          </w:p>
-        </w:tc>
-      </w:tr>
-      <w:tr>
-        <w:tc>
-          <w:tcPr>
-            <w:tcW w:w="1135" w:type="dxa"/>
-          </w:tcPr>
-          <w:p>
-            <w:pPr>
-              <w:rPr>
-                <w:rFonts w:eastAsiaTheme="minorEastAsia"/>
-                <w:lang w:val="en-US"/>
-              </w:rPr>
-            </w:pPr>
-          </w:p>
-        </w:tc>
-      </w:tr>
-    </w:tbl>
-    <w:tbl>
-      <w:tblPr>
-        <w:tblStyle w:val="Tablaconcuadrcula"/>
-        <w:tblpPr w:leftFromText="141" w:rightFromText="141" w:vertAnchor="text" w:horzAnchor="page" w:tblpX="4096" w:tblpY="-764"/>
-        <w:tblW w:w="0" w:type="auto"/>
-        <w:tblLook w:val="04A0" w:firstRow="1" w:lastRow="0" w:firstColumn="1" w:lastColumn="0" w:noHBand="0" w:noVBand="1"/>
-      </w:tblPr>
-      <w:tblGrid>
-        <w:gridCol w:w="945"/>
-      </w:tblGrid>
-      <w:tr>
-        <w:tc>
-          <w:tcPr>
-            <w:tcW w:w="945" w:type="dxa"/>
-          </w:tcPr>
-          <w:p>
-            <w:pPr>
-              <w:rPr>
-                <w:rFonts w:eastAsiaTheme="minorEastAsia"/>
-                <w:lang w:val="en-US"/>
-              </w:rPr>
-            </w:pPr>
-            <w:r>
-              <w:rPr>
-                <w:rFonts w:eastAsiaTheme="minorEastAsia"/>
-                <w:lang w:val="en-US"/>
-              </w:rPr>
-              <w:t>Action</w:t>
-            </w:r>
-          </w:p>
-        </w:tc>
-      </w:tr>
-      <w:tr>
-        <w:tc>
-          <w:tcPr>
-            <w:tcW w:w="945" w:type="dxa"/>
-          </w:tcPr>
-          <w:p>
-            <w:pPr>
-              <w:rPr>
-                <w:rFonts w:eastAsiaTheme="minorEastAsia"/>
-                <w:lang w:val="en-US"/>
-              </w:rPr>
-            </w:pPr>
-          </w:p>
-        </w:tc>
-      </w:tr>
-      <w:tr>
-        <w:tc>
-          <w:tcPr>
-            <w:tcW w:w="945" w:type="dxa"/>
-          </w:tcPr>
-          <w:p>
-            <w:pPr>
-              <w:rPr>
-                <w:rFonts w:eastAsiaTheme="minorEastAsia"/>
-                <w:lang w:val="en-US"/>
-              </w:rPr>
-            </w:pPr>
-          </w:p>
-        </w:tc>
-      </w:tr>
-    </w:tbl>
-    <w:p>
-      <w:pPr>
-        <w:rPr>
-          <w:rFonts w:eastAsiaTheme="minorEastAsia"/>
-          <w:lang w:val="en-US"/>
-        </w:rPr>
-      </w:pPr>
-    </w:p>
-    <w:tbl>
-      <w:tblPr>
-        <w:tblStyle w:val="Tablaconcuadrcula"/>
-        <w:tblpPr w:leftFromText="141" w:rightFromText="141" w:vertAnchor="text" w:horzAnchor="page" w:tblpX="5731" w:tblpY="226"/>
-        <w:tblW w:w="0" w:type="auto"/>
-        <w:tblLook w:val="04A0" w:firstRow="1" w:lastRow="0" w:firstColumn="1" w:lastColumn="0" w:noHBand="0" w:noVBand="1"/>
-      </w:tblPr>
-      <w:tblGrid>
-        <w:gridCol w:w="2730"/>
-      </w:tblGrid>
-      <w:tr>
-        <w:tc>
-          <w:tcPr>
-            <w:tcW w:w="2730" w:type="dxa"/>
-          </w:tcPr>
-          <w:p>
-            <w:pPr>
-              <w:rPr>
-                <w:rFonts w:eastAsiaTheme="minorEastAsia"/>
-                <w:lang w:val="en-US"/>
-              </w:rPr>
-            </w:pPr>
-            <w:proofErr w:type="spellStart"/>
-            <w:r>
-              <w:rPr>
-                <w:rFonts w:eastAsiaTheme="minorEastAsia"/>
-                <w:lang w:val="en-US"/>
-              </w:rPr>
-              <w:t>DepthFirst</w:t>
-            </w:r>
-            <w:proofErr w:type="spellEnd"/>
-            <w:r>
-              <w:rPr>
-                <w:rFonts w:eastAsiaTheme="minorEastAsia"/>
-                <w:lang w:val="en-US"/>
-              </w:rPr>
-              <w:t xml:space="preserve"> </w:t>
-            </w:r>
-            <w:r>
-              <w:rPr>
-                <w:rFonts w:eastAsiaTheme="minorEastAsia"/>
-                <w:b/>
-                <w:bCs/>
-                <w:lang w:val="en-US"/>
-              </w:rPr>
-              <w:t>inherits</w:t>
-            </w:r>
-            <w:r>
-              <w:rPr>
-                <w:rFonts w:eastAsiaTheme="minorEastAsia"/>
-                <w:lang w:val="en-US"/>
-              </w:rPr>
-              <w:t xml:space="preserve"> Seach</w:t>
-            </w:r>
-          </w:p>
-        </w:tc>
-      </w:tr>
-      <w:tr>
-        <w:tc>
-          <w:tcPr>
-            <w:tcW w:w="2730" w:type="dxa"/>
-          </w:tcPr>
-          <w:p>
-            <w:pPr>
-              <w:rPr>
-                <w:rFonts w:eastAsiaTheme="minorEastAsia"/>
-                <w:lang w:val="en-US"/>
-              </w:rPr>
-            </w:pPr>
-          </w:p>
-        </w:tc>
-      </w:tr>
-      <w:tr>
-        <w:tc>
-          <w:tcPr>
-            <w:tcW w:w="2730" w:type="dxa"/>
-          </w:tcPr>
-          <w:p>
-            <w:pPr>
-              <w:rPr>
-                <w:rFonts w:eastAsiaTheme="minorEastAsia"/>
-                <w:lang w:val="en-US"/>
-              </w:rPr>
-            </w:pPr>
-          </w:p>
-        </w:tc>
-      </w:tr>
-    </w:tbl>
-    <w:p>
-      <w:pPr>
-        <w:rPr>
-          <w:rFonts w:eastAsiaTheme="minorEastAsia"/>
-          <w:lang w:val="en-US"/>
-        </w:rPr>
-      </w:pPr>
-    </w:p>
-    <w:tbl>
-      <w:tblPr>
-        <w:tblStyle w:val="Tablaconcuadrcula"/>
-        <w:tblpPr w:leftFromText="141" w:rightFromText="141" w:vertAnchor="text" w:horzAnchor="margin" w:tblpY="-411"/>
-        <w:tblW w:w="0" w:type="auto"/>
-        <w:tblLook w:val="04A0" w:firstRow="1" w:lastRow="0" w:firstColumn="1" w:lastColumn="0" w:noHBand="0" w:noVBand="1"/>
-      </w:tblPr>
-      <w:tblGrid>
-        <w:gridCol w:w="2730"/>
-      </w:tblGrid>
-      <w:tr>
-        <w:tc>
-          <w:tcPr>
-            <w:tcW w:w="2730" w:type="dxa"/>
-          </w:tcPr>
-          <w:p>
-            <w:pPr>
-              <w:rPr>
-                <w:rFonts w:eastAsiaTheme="minorEastAsia"/>
-                <w:lang w:val="en-US"/>
-              </w:rPr>
-            </w:pPr>
-            <w:r>
-              <w:rPr>
-                <w:rFonts w:eastAsiaTheme="minorEastAsia"/>
-                <w:lang w:val="en-US"/>
-              </w:rPr>
-              <w:t>Breadth</w:t>
-            </w:r>
-            <w:r>
-              <w:rPr>
-                <w:rFonts w:eastAsiaTheme="minorEastAsia"/>
-                <w:lang w:val="en-US"/>
-              </w:rPr>
-              <w:t xml:space="preserve">First </w:t>
-            </w:r>
-            <w:r>
-              <w:rPr>
-                <w:rFonts w:eastAsiaTheme="minorEastAsia"/>
-                <w:b/>
-                <w:bCs/>
-                <w:lang w:val="en-US"/>
-              </w:rPr>
-              <w:t>inherits</w:t>
-            </w:r>
-            <w:r>
-              <w:rPr>
-                <w:rFonts w:eastAsiaTheme="minorEastAsia"/>
-                <w:lang w:val="en-US"/>
-              </w:rPr>
-              <w:t xml:space="preserve"> Seach</w:t>
-            </w:r>
-          </w:p>
-        </w:tc>
-      </w:tr>
-      <w:tr>
-        <w:tc>
-          <w:tcPr>
-            <w:tcW w:w="2730" w:type="dxa"/>
-          </w:tcPr>
-          <w:p>
-            <w:pPr>
-              <w:rPr>
-                <w:rFonts w:eastAsiaTheme="minorEastAsia"/>
-                <w:lang w:val="en-US"/>
-              </w:rPr>
-            </w:pPr>
-          </w:p>
-        </w:tc>
-      </w:tr>
-      <w:tr>
-        <w:tc>
-          <w:tcPr>
-            <w:tcW w:w="2730" w:type="dxa"/>
-          </w:tcPr>
-          <w:p>
-            <w:pPr>
-              <w:rPr>
-                <w:rFonts w:eastAsiaTheme="minorEastAsia"/>
-                <w:lang w:val="en-US"/>
-              </w:rPr>
-            </w:pPr>
-          </w:p>
-        </w:tc>
-      </w:tr>
-    </w:tbl>
-    <w:p>
-      <w:pPr>
-        <w:rPr>
-          <w:rFonts w:eastAsiaTheme="minorEastAsia"/>
-          <w:lang w:val="en-US"/>
-        </w:rPr>
-      </w:pPr>
-    </w:p>
-    <w:p>
-      <w:pPr>
-        <w:rPr>
-          <w:rFonts w:eastAsiaTheme="minorEastAsia"/>
-          <w:lang w:val="en-US"/>
-        </w:rPr>
-      </w:pPr>
-    </w:p>
-    <w:p>
-      <w:pPr>
-        <w:pStyle w:val="Ttulo2"/>
-        <w:rPr>
-          <w:rFonts w:eastAsiaTheme="minorEastAsia"/>
-          <w:lang w:val="en-US"/>
-        </w:rPr>
-      </w:pPr>
-      <w:bookmarkStart w:id="4" w:name="_Toc178503120"/>
-      <w:r>
-        <w:rPr>
-          <w:rFonts w:eastAsiaTheme="minorEastAsia"/>
-          <w:lang w:val="en-US"/>
-        </w:rPr>
-        <w:t>Scrum</w:t>
-      </w:r>
-      <w:bookmarkEnd w:id="4"/>
-    </w:p>
-    <w:tbl>
-      <w:tblPr>
-        <w:tblStyle w:val="Tablaconcuadrcula"/>
-        <w:tblW w:w="0" w:type="auto"/>
-        <w:tblLook w:val="04A0" w:firstRow="1" w:lastRow="0" w:firstColumn="1" w:lastColumn="0" w:noHBand="0" w:noVBand="1"/>
-      </w:tblPr>
-      <w:tblGrid>
-        <w:gridCol w:w="3114"/>
-        <w:gridCol w:w="2548"/>
-        <w:gridCol w:w="2832"/>
-      </w:tblGrid>
-      <w:tr>
-        <w:tc>
-          <w:tcPr>
-            <w:tcW w:w="3114" w:type="dxa"/>
-          </w:tcPr>
-          <w:p>
-            <w:pPr>
-              <w:rPr>
-                <w:rFonts w:eastAsiaTheme="minorEastAsia"/>
-                <w:lang w:val="en-US"/>
-              </w:rPr>
-            </w:pPr>
-            <w:r>
-              <w:rPr>
-                <w:rFonts w:eastAsiaTheme="minorEastAsia"/>
-                <w:lang w:val="en-US"/>
-              </w:rPr>
-              <w:t>Tasks</w:t>
-            </w:r>
-          </w:p>
-        </w:tc>
-        <w:tc>
-          <w:tcPr>
-            <w:tcW w:w="2548" w:type="dxa"/>
-          </w:tcPr>
-          <w:p>
-            <w:pPr>
-              <w:rPr>
-                <w:rFonts w:eastAsiaTheme="minorEastAsia"/>
-                <w:lang w:val="en-US"/>
-              </w:rPr>
-            </w:pPr>
-            <w:r>
-              <w:rPr>
-                <w:rFonts w:eastAsiaTheme="minorEastAsia"/>
-                <w:lang w:val="en-US"/>
-              </w:rPr>
-              <w:t>Agus</w:t>
+              <w:t>43</w:t>
             </w:r>
           </w:p>
         </w:tc>
@@ -2224,24 +1226,15 @@
                 <w:rFonts w:eastAsiaTheme="minorEastAsia"/>
                 <w:lang w:val="en-US"/>
               </w:rPr>
-              <w:t>Jes</w:t>
-            </w:r>
-            <w:proofErr w:type="spellStart"/>
-            <w:r>
-              <w:rPr>
-                <w:rFonts w:eastAsiaTheme="minorEastAsia"/>
-                <w:lang w:val="es-ES"/>
-              </w:rPr>
-              <w:t>ús</w:t>
-            </w:r>
-            <w:proofErr w:type="spellEnd"/>
+              <w:t>42</w:t>
+            </w:r>
           </w:p>
         </w:tc>
       </w:tr>
       <w:tr>
         <w:tc>
           <w:tcPr>
-            <w:tcW w:w="3114" w:type="dxa"/>
+            <w:tcW w:w="2831" w:type="dxa"/>
           </w:tcPr>
           <w:p>
             <w:pPr>
@@ -2255,121 +1248,13 @@
                 <w:rFonts w:eastAsiaTheme="minorEastAsia"/>
                 <w:lang w:val="en-US"/>
               </w:rPr>
-              <w:t xml:space="preserve">-Implement </w:t>
-            </w:r>
-            <w:proofErr w:type="spellStart"/>
-            <w:r>
-              <w:rPr>
-                <w:rFonts w:eastAsiaTheme="minorEastAsia"/>
-                <w:lang w:val="en-US"/>
-              </w:rPr>
-              <w:t>DepthFirst</w:t>
-            </w:r>
-            <w:proofErr w:type="spellEnd"/>
-          </w:p>
-          <w:p>
-            <w:pPr>
-              <w:rPr>
-                <w:rFonts w:eastAsiaTheme="minorEastAsia"/>
-                <w:lang w:val="en-US"/>
-              </w:rPr>
-            </w:pPr>
-            <w:r>
-              <w:rPr>
-                <w:rFonts w:eastAsiaTheme="minorEastAsia"/>
-                <w:lang w:val="en-US"/>
-              </w:rPr>
-              <w:t>-Implement BreadthFirst</w:t>
-            </w:r>
-          </w:p>
-          <w:p>
-            <w:pPr>
-              <w:rPr>
-                <w:rFonts w:eastAsiaTheme="minorEastAsia"/>
-                <w:lang w:val="en-US"/>
-              </w:rPr>
-            </w:pPr>
-            <w:r>
-              <w:rPr>
-                <w:rFonts w:eastAsiaTheme="minorEastAsia"/>
-                <w:lang w:val="en-US"/>
-              </w:rPr>
-              <w:t xml:space="preserve">-Implement </w:t>
-            </w:r>
-            <w:proofErr w:type="spellStart"/>
-            <w:r>
-              <w:rPr>
-                <w:rFonts w:eastAsiaTheme="minorEastAsia"/>
-                <w:lang w:val="en-US"/>
-              </w:rPr>
-              <w:t>RandomSearch</w:t>
-            </w:r>
-            <w:proofErr w:type="spellEnd"/>
-          </w:p>
-          <w:p>
-            <w:pPr>
-              <w:rPr>
-                <w:rFonts w:eastAsiaTheme="minorEastAsia"/>
-                <w:lang w:val="en-US"/>
-              </w:rPr>
-            </w:pPr>
-            <w:r>
-              <w:rPr>
-                <w:rFonts w:eastAsiaTheme="minorEastAsia"/>
-                <w:lang w:val="en-US"/>
-              </w:rPr>
-              <w:t>-Define Problem</w:t>
-            </w:r>
-          </w:p>
-          <w:p>
-            <w:pPr>
-              <w:rPr>
-                <w:rFonts w:eastAsiaTheme="minorEastAsia"/>
-                <w:lang w:val="en-US"/>
-              </w:rPr>
-            </w:pPr>
-            <w:r>
-              <w:rPr>
-                <w:rFonts w:eastAsiaTheme="minorEastAsia"/>
-                <w:lang w:val="en-US"/>
-              </w:rPr>
-              <w:t>-Define Node</w:t>
-            </w:r>
-          </w:p>
-          <w:p>
-            <w:pPr>
-              <w:rPr>
-                <w:rFonts w:eastAsiaTheme="minorEastAsia"/>
-                <w:lang w:val="en-US"/>
-              </w:rPr>
-            </w:pPr>
-            <w:r>
-              <w:rPr>
-                <w:rFonts w:eastAsiaTheme="minorEastAsia"/>
-                <w:lang w:val="en-US"/>
-              </w:rPr>
-              <w:t>-Define State</w:t>
-            </w:r>
-          </w:p>
-          <w:p>
-            <w:pPr>
-              <w:rPr>
-                <w:rFonts w:eastAsiaTheme="minorEastAsia"/>
-                <w:lang w:val="en-US"/>
-              </w:rPr>
-            </w:pPr>
-            <w:r>
-              <w:rPr>
-                <w:rFonts w:eastAsiaTheme="minorEastAsia"/>
-                <w:lang w:val="en-US"/>
-              </w:rPr>
-              <w:t>-Define Action</w:t>
+              <w:t>Total cost</w:t>
             </w:r>
           </w:p>
         </w:tc>
         <w:tc>
           <w:tcPr>
-            <w:tcW w:w="2548" w:type="dxa"/>
+            <w:tcW w:w="2831" w:type="dxa"/>
           </w:tcPr>
           <w:p>
             <w:pPr>
@@ -2378,6 +1263,13 @@
                 <w:lang w:val="en-US"/>
               </w:rPr>
             </w:pPr>
+            <w:r>
+              <w:rPr>
+                <w:rFonts w:eastAsiaTheme="minorEastAsia"/>
+                <w:lang w:val="en-US"/>
+              </w:rPr>
+              <w:t>27.519616666666664</w:t>
+            </w:r>
           </w:p>
         </w:tc>
         <w:tc>
@@ -2391,6 +1283,13 @@
                 <w:lang w:val="en-US"/>
               </w:rPr>
             </w:pPr>
+            <w:r>
+              <w:rPr>
+                <w:rFonts w:eastAsiaTheme="minorEastAsia"/>
+                <w:lang w:val="en-US"/>
+              </w:rPr>
+              <w:t>20.15843333333333</w:t>
+            </w:r>
           </w:p>
         </w:tc>
       </w:tr>
@@ -2402,6 +1301,121 @@
           <w:lang w:val="en-US"/>
         </w:rPr>
       </w:pPr>
+    </w:p>
+    <w:p>
+      <w:pPr>
+        <w:rPr>
+          <w:rFonts w:eastAsiaTheme="minorEastAsia"/>
+          <w:lang w:val="en-US"/>
+        </w:rPr>
+      </w:pPr>
+    </w:p>
+    <w:p>
+      <w:pPr>
+        <w:rPr>
+          <w:rFonts w:eastAsiaTheme="minorEastAsia"/>
+          <w:lang w:val="en-US"/>
+        </w:rPr>
+      </w:pPr>
+      <w:r>
+        <w:rPr>
+          <w:rFonts w:eastAsiaTheme="minorEastAsia"/>
+          <w:lang w:val="en-US"/>
+        </w:rPr>
+        <w:lastRenderedPageBreak/>
+        <w:t>This is just for ‘</w:t>
+      </w:r>
+      <w:r>
+        <w:rPr>
+          <w:rFonts w:eastAsiaTheme="minorEastAsia"/>
+          <w:lang w:val="en-US"/>
+        </w:rPr>
+        <w:t>paseo_simón_abril_albacete_250_1</w:t>
+      </w:r>
+      <w:r>
+        <w:rPr>
+          <w:rFonts w:eastAsiaTheme="minorEastAsia"/>
+          <w:lang w:val="en-US"/>
+        </w:rPr>
+        <w:t>’ but now imagine our database after solving all the problems. I am thinking on doing the report on LaTeX. If I have time, at the end I will do. Now, let’s just do things as simple as possible.</w:t>
+      </w:r>
+    </w:p>
+    <w:p>
+      <w:pPr>
+        <w:rPr>
+          <w:rFonts w:eastAsiaTheme="minorEastAsia"/>
+          <w:lang w:val="en-US"/>
+        </w:rPr>
+      </w:pPr>
+      <w:r>
+        <w:rPr>
+          <w:rFonts w:eastAsiaTheme="minorEastAsia"/>
+          <w:lang w:val="en-US"/>
+        </w:rPr>
+        <w:t xml:space="preserve">When we get to heuristics and A* we are going to be able to avoid recursion on </w:t>
+      </w:r>
+      <w:proofErr w:type="spellStart"/>
+      <w:r>
+        <w:rPr>
+          <w:rFonts w:eastAsiaTheme="minorEastAsia"/>
+          <w:lang w:val="en-US"/>
+        </w:rPr>
+        <w:t>recoverPath</w:t>
+      </w:r>
+      <w:proofErr w:type="spellEnd"/>
+      <w:r>
+        <w:rPr>
+          <w:rFonts w:eastAsiaTheme="minorEastAsia"/>
+          <w:lang w:val="en-US"/>
+        </w:rPr>
+        <w:t xml:space="preserve"> as we are going to know more or less where </w:t>
+      </w:r>
+      <w:proofErr w:type="gramStart"/>
+      <w:r>
+        <w:rPr>
+          <w:rFonts w:eastAsiaTheme="minorEastAsia"/>
+          <w:lang w:val="en-US"/>
+        </w:rPr>
+        <w:t>is the solution</w:t>
+      </w:r>
+      <w:proofErr w:type="gramEnd"/>
+      <w:r>
+        <w:rPr>
+          <w:rFonts w:eastAsiaTheme="minorEastAsia"/>
+          <w:lang w:val="en-US"/>
+        </w:rPr>
+        <w:t xml:space="preserve"> (don’t really mean is going to be the solution 100%).</w:t>
+      </w:r>
+    </w:p>
+    <w:p>
+      <w:pPr>
+        <w:rPr>
+          <w:rFonts w:eastAsiaTheme="minorEastAsia"/>
+          <w:lang w:val="en-US"/>
+        </w:rPr>
+      </w:pPr>
+      <w:r>
+        <w:rPr>
+          <w:rFonts w:eastAsiaTheme="minorEastAsia"/>
+          <w:lang w:val="en-US"/>
+        </w:rPr>
+        <w:t>How is the database going to be?</w:t>
+      </w:r>
+    </w:p>
+    <w:p>
+      <w:pPr>
+        <w:rPr>
+          <w:rFonts w:eastAsiaTheme="minorEastAsia"/>
+          <w:lang w:val="en-US"/>
+        </w:rPr>
+      </w:pPr>
+      <w:r>
+        <w:rPr>
+          <w:rFonts w:eastAsiaTheme="minorEastAsia"/>
+          <w:lang w:val="en-US"/>
+        </w:rPr>
+        <w:t>I don’t know, we will figure out.</w:t>
+      </w:r>
     </w:p>
     <w:sectPr>
       <w:pgSz w:w="11906" w:h="16838"/>
@@ -3403,7 +2417,6 @@
   <w:style w:type="character" w:default="1" w:styleId="Fuentedeprrafopredeter">
     <w:name w:val="Default Paragraph Font"/>
     <w:uiPriority w:val="1"/>
-    <w:semiHidden/>
     <w:unhideWhenUsed/>
   </w:style>
   <w:style w:type="table" w:default="1" w:styleId="Tablanormal">

</xml_diff>

<commit_message>
He cambiado el report, he añadido cosas
</commit_message>
<xml_diff>
--- a/Report.docx
+++ b/Report.docx
@@ -70,7 +70,7 @@
           <w:r>
             <w:fldChar w:fldCharType="separate"/>
           </w:r>
-          <w:hyperlink w:anchor="_Toc179117814" w:history="1">
+          <w:hyperlink w:anchor="_Toc179367880" w:history="1">
             <w:r>
               <w:rPr>
                 <w:rStyle w:val="Hipervnculo"/>
@@ -98,7 +98,7 @@
                 <w:noProof/>
                 <w:webHidden/>
               </w:rPr>
-              <w:instrText xml:space="preserve"> PAGEREF _Toc179117814 \h </w:instrText>
+              <w:instrText xml:space="preserve"> PAGEREF _Toc179367880 \h </w:instrText>
             </w:r>
             <w:r>
               <w:rPr>
@@ -143,7 +143,7 @@
               <w:lang w:val="es-ES" w:eastAsia="es-ES"/>
             </w:rPr>
           </w:pPr>
-          <w:hyperlink w:anchor="_Toc179117815" w:history="1">
+          <w:hyperlink w:anchor="_Toc179367881" w:history="1">
             <w:r>
               <w:rPr>
                 <w:rStyle w:val="Hipervnculo"/>
@@ -171,7 +171,7 @@
                 <w:noProof/>
                 <w:webHidden/>
               </w:rPr>
-              <w:instrText xml:space="preserve"> PAGEREF _Toc179117815 \h </w:instrText>
+              <w:instrText xml:space="preserve"> PAGEREF _Toc179367881 \h </w:instrText>
             </w:r>
             <w:r>
               <w:rPr>
@@ -192,6 +192,79 @@
                 <w:webHidden/>
               </w:rPr>
               <w:t>1</w:t>
+            </w:r>
+            <w:r>
+              <w:rPr>
+                <w:noProof/>
+                <w:webHidden/>
+              </w:rPr>
+              <w:fldChar w:fldCharType="end"/>
+            </w:r>
+          </w:hyperlink>
+        </w:p>
+        <w:p>
+          <w:pPr>
+            <w:pStyle w:val="TDC2"/>
+            <w:tabs>
+              <w:tab w:val="right" w:leader="dot" w:pos="8494"/>
+            </w:tabs>
+            <w:rPr>
+              <w:rFonts w:eastAsiaTheme="minorEastAsia"/>
+              <w:noProof/>
+              <w:sz w:val="24"/>
+              <w:szCs w:val="24"/>
+              <w:lang w:val="es-ES" w:eastAsia="es-ES"/>
+            </w:rPr>
+          </w:pPr>
+          <w:hyperlink w:anchor="_Toc179367882" w:history="1">
+            <w:r>
+              <w:rPr>
+                <w:rStyle w:val="Hipervnculo"/>
+                <w:noProof/>
+                <w:lang w:val="en-US"/>
+              </w:rPr>
+              <w:t>Heuristic</w:t>
+            </w:r>
+            <w:r>
+              <w:rPr>
+                <w:noProof/>
+                <w:webHidden/>
+              </w:rPr>
+              <w:tab/>
+            </w:r>
+            <w:r>
+              <w:rPr>
+                <w:noProof/>
+                <w:webHidden/>
+              </w:rPr>
+              <w:fldChar w:fldCharType="begin"/>
+            </w:r>
+            <w:r>
+              <w:rPr>
+                <w:noProof/>
+                <w:webHidden/>
+              </w:rPr>
+              <w:instrText xml:space="preserve"> PAGEREF _Toc179367882 \h </w:instrText>
+            </w:r>
+            <w:r>
+              <w:rPr>
+                <w:noProof/>
+                <w:webHidden/>
+              </w:rPr>
+            </w:r>
+            <w:r>
+              <w:rPr>
+                <w:noProof/>
+                <w:webHidden/>
+              </w:rPr>
+              <w:fldChar w:fldCharType="separate"/>
+            </w:r>
+            <w:r>
+              <w:rPr>
+                <w:noProof/>
+                <w:webHidden/>
+              </w:rPr>
+              <w:t>2</w:t>
             </w:r>
             <w:r>
               <w:rPr>
@@ -465,7 +538,7 @@
           <w:lang w:val="en-US"/>
         </w:rPr>
       </w:pPr>
-      <w:bookmarkStart w:id="0" w:name="_Toc179117814"/>
+      <w:bookmarkStart w:id="0" w:name="_Toc179367880"/>
       <w:r>
         <w:rPr>
           <w:rFonts w:eastAsiaTheme="minorEastAsia"/>
@@ -907,7 +980,7 @@
           <w:lang w:val="en-US"/>
         </w:rPr>
       </w:pPr>
-      <w:bookmarkStart w:id="1" w:name="_Toc179117815"/>
+      <w:bookmarkStart w:id="1" w:name="_Toc179367881"/>
       <w:r>
         <w:rPr>
           <w:rFonts w:eastAsiaTheme="minorEastAsia"/>
@@ -1322,7 +1395,6 @@
           <w:rFonts w:eastAsiaTheme="minorEastAsia"/>
           <w:lang w:val="en-US"/>
         </w:rPr>
-        <w:lastRenderedPageBreak/>
         <w:t>This is just for ‘</w:t>
       </w:r>
       <w:r>
@@ -1414,7 +1486,156 @@
           <w:rFonts w:eastAsiaTheme="minorEastAsia"/>
           <w:lang w:val="en-US"/>
         </w:rPr>
-        <w:t>I don’t know, we will figure out.</w:t>
+        <w:t xml:space="preserve">I don’t know, we will </w:t>
+      </w:r>
+      <w:proofErr w:type="gramStart"/>
+      <w:r>
+        <w:rPr>
+          <w:rFonts w:eastAsiaTheme="minorEastAsia"/>
+          <w:lang w:val="en-US"/>
+        </w:rPr>
+        <w:t>figure</w:t>
+      </w:r>
+      <w:proofErr w:type="gramEnd"/>
+      <w:r>
+        <w:rPr>
+          <w:rFonts w:eastAsiaTheme="minorEastAsia"/>
+          <w:lang w:val="en-US"/>
+        </w:rPr>
+        <w:t xml:space="preserve"> out.</w:t>
+      </w:r>
+    </w:p>
+    <w:p>
+      <w:pPr>
+        <w:pStyle w:val="Ttulo2"/>
+        <w:rPr>
+          <w:rFonts w:eastAsiaTheme="minorEastAsia"/>
+          <w:lang w:val="en-US"/>
+        </w:rPr>
+      </w:pPr>
+      <w:bookmarkStart w:id="2" w:name="_Toc179367882"/>
+      <w:r>
+        <w:rPr>
+          <w:rFonts w:eastAsiaTheme="minorEastAsia"/>
+          <w:lang w:val="en-US"/>
+        </w:rPr>
+        <w:t>Heuristic</w:t>
+      </w:r>
+      <w:bookmarkEnd w:id="2"/>
+    </w:p>
+    <w:p>
+      <w:pPr>
+        <w:rPr>
+          <w:rFonts w:eastAsiaTheme="minorEastAsia"/>
+          <w:lang w:val="en-US"/>
+        </w:rPr>
+      </w:pPr>
+      <w:r>
+        <w:rPr>
+          <w:rFonts w:eastAsiaTheme="minorEastAsia"/>
+          <w:lang w:val="en-US"/>
+        </w:rPr>
+        <w:t xml:space="preserve">I am thinking for a </w:t>
+      </w:r>
+      <w:proofErr w:type="gramStart"/>
+      <w:r>
+        <w:rPr>
+          <w:rFonts w:eastAsiaTheme="minorEastAsia"/>
+          <w:lang w:val="en-US"/>
+        </w:rPr>
+        <w:t>heuristics</w:t>
+      </w:r>
+      <w:proofErr w:type="gramEnd"/>
+      <w:r>
+        <w:rPr>
+          <w:rFonts w:eastAsiaTheme="minorEastAsia"/>
+          <w:lang w:val="en-US"/>
+        </w:rPr>
+        <w:t>. We can use the geodesical distance with the longitude and latitude.</w:t>
+      </w:r>
+    </w:p>
+    <w:p>
+      <w:pPr>
+        <w:rPr>
+          <w:rFonts w:eastAsiaTheme="minorEastAsia"/>
+          <w:lang w:val="en-US"/>
+        </w:rPr>
+      </w:pPr>
+      <w:r>
+        <w:rPr>
+          <w:rFonts w:eastAsiaTheme="minorEastAsia"/>
+          <w:lang w:val="en-US"/>
+        </w:rPr>
+        <w:t xml:space="preserve">I remember she mentioned in class that the heuristics could be the maximum speed of all the speeds or something like that. What is </w:t>
+      </w:r>
+      <w:proofErr w:type="gramStart"/>
+      <w:r>
+        <w:rPr>
+          <w:rFonts w:eastAsiaTheme="minorEastAsia"/>
+          <w:lang w:val="en-US"/>
+        </w:rPr>
+        <w:t>the heuristic</w:t>
+      </w:r>
+      <w:proofErr w:type="gramEnd"/>
+      <w:r>
+        <w:rPr>
+          <w:rFonts w:eastAsiaTheme="minorEastAsia"/>
+          <w:lang w:val="en-US"/>
+        </w:rPr>
+        <w:t>?</w:t>
+      </w:r>
+      <w:r>
+        <w:rPr>
+          <w:rFonts w:eastAsiaTheme="minorEastAsia"/>
+          <w:lang w:val="en-US"/>
+        </w:rPr>
+        <w:t xml:space="preserve"> I have in my notes “maximum speed of all the speeds maybe” for the lab1 Heuristics.</w:t>
+      </w:r>
+    </w:p>
+    <w:p>
+      <w:pPr>
+        <w:rPr>
+          <w:rFonts w:eastAsiaTheme="minorEastAsia"/>
+          <w:lang w:val="en-US"/>
+        </w:rPr>
+      </w:pPr>
+      <w:r>
+        <w:rPr>
+          <w:rFonts w:eastAsiaTheme="minorEastAsia"/>
+          <w:lang w:val="en-US"/>
+        </w:rPr>
+        <w:t>Work with sets, hash for efficiency in explored or visited set (you have it as a list).</w:t>
+      </w:r>
+    </w:p>
+    <w:p>
+      <w:pPr>
+        <w:rPr>
+          <w:rFonts w:eastAsiaTheme="minorEastAsia"/>
+          <w:lang w:val="en-US"/>
+        </w:rPr>
+      </w:pPr>
+      <w:r>
+        <w:rPr>
+          <w:rFonts w:eastAsiaTheme="minorEastAsia"/>
+          <w:lang w:val="en-US"/>
+        </w:rPr>
+        <w:t>M</w:t>
+      </w:r>
+      <w:proofErr w:type="spellStart"/>
+      <w:r>
+        <w:rPr>
+          <w:rFonts w:eastAsiaTheme="minorEastAsia"/>
+          <w:lang w:val="es-ES"/>
+        </w:rPr>
+        <w:t>étodos</w:t>
+      </w:r>
+      <w:proofErr w:type="spellEnd"/>
+      <w:r>
+        <w:rPr>
+          <w:rFonts w:eastAsiaTheme="minorEastAsia"/>
+          <w:lang w:val="en-US"/>
+        </w:rPr>
+        <w:t xml:space="preserve"> __eq__ y __hash__.</w:t>
       </w:r>
     </w:p>
     <w:sectPr>
@@ -2417,6 +2638,7 @@
   <w:style w:type="character" w:default="1" w:styleId="Fuentedeprrafopredeter">
     <w:name w:val="Default Paragraph Font"/>
     <w:uiPriority w:val="1"/>
+    <w:semiHidden/>
     <w:unhideWhenUsed/>
   </w:style>
   <w:style w:type="table" w:default="1" w:styleId="Tablanormal">
@@ -2825,6 +3047,18 @@
       <w:color w:val="467886" w:themeColor="hyperlink"/>
       <w:u w:val="single"/>
     </w:rPr>
+  </w:style>
+  <w:style w:type="paragraph" w:styleId="TDC1">
+    <w:name w:val="toc 1"/>
+    <w:basedOn w:val="Normal"/>
+    <w:next w:val="Normal"/>
+    <w:autoRedefine/>
+    <w:uiPriority w:val="39"/>
+    <w:unhideWhenUsed/>
+    <w:rsid w:val="002457C5"/>
+    <w:pPr>
+      <w:spacing w:after="100"/>
+    </w:pPr>
   </w:style>
 </w:styles>
 </file>

</xml_diff>

<commit_message>
Added Database and problems
</commit_message>
<xml_diff>
--- a/Report.docx
+++ b/Report.docx
@@ -1486,23 +1486,7 @@
           <w:rFonts w:eastAsiaTheme="minorEastAsia"/>
           <w:lang w:val="en-US"/>
         </w:rPr>
-        <w:t xml:space="preserve">I don’t know, we will </w:t>
-      </w:r>
-      <w:proofErr w:type="gramStart"/>
-      <w:r>
-        <w:rPr>
-          <w:rFonts w:eastAsiaTheme="minorEastAsia"/>
-          <w:lang w:val="en-US"/>
-        </w:rPr>
-        <w:t>figure</w:t>
-      </w:r>
-      <w:proofErr w:type="gramEnd"/>
-      <w:r>
-        <w:rPr>
-          <w:rFonts w:eastAsiaTheme="minorEastAsia"/>
-          <w:lang w:val="en-US"/>
-        </w:rPr>
-        <w:t xml:space="preserve"> out.</w:t>
+        <w:t>I don’t know, we will figure out.</w:t>
       </w:r>
     </w:p>
     <w:p>
@@ -1535,7 +1519,23 @@
           <w:rFonts w:eastAsiaTheme="minorEastAsia"/>
           <w:lang w:val="en-US"/>
         </w:rPr>
-        <w:t xml:space="preserve">I am thinking for a </w:t>
+        <w:t xml:space="preserve">I am thinking </w:t>
+      </w:r>
+      <w:proofErr w:type="gramStart"/>
+      <w:r>
+        <w:rPr>
+          <w:rFonts w:eastAsiaTheme="minorEastAsia"/>
+          <w:lang w:val="en-US"/>
+        </w:rPr>
+        <w:t>for</w:t>
+      </w:r>
+      <w:proofErr w:type="gramEnd"/>
+      <w:r>
+        <w:rPr>
+          <w:rFonts w:eastAsiaTheme="minorEastAsia"/>
+          <w:lang w:val="en-US"/>
+        </w:rPr>
+        <w:t xml:space="preserve"> a </w:t>
       </w:r>
       <w:proofErr w:type="gramStart"/>
       <w:r>
@@ -1637,6 +1637,14 @@
         </w:rPr>
         <w:t xml:space="preserve"> __eq__ y __hash__.</w:t>
       </w:r>
+    </w:p>
+    <w:p>
+      <w:pPr>
+        <w:rPr>
+          <w:rFonts w:eastAsiaTheme="minorEastAsia"/>
+          <w:lang w:val="en-US"/>
+        </w:rPr>
+      </w:pPr>
     </w:p>
     <w:sectPr>
       <w:pgSz w:w="11906" w:h="16838"/>

</xml_diff>